<commit_message>
:arrow_up: task4 - CPF validation and minor revs
</commit_message>
<xml_diff>
--- a/evidencias.docx
+++ b/evidencias.docx
@@ -1207,7 +1207,7 @@
       </w:r>
       <w:r>
         <w:rPr>
-          <w:rFonts w:ascii="Droid Sans Mono;monospace;monospace;Droid Sans Fallback" w:hAnsi="Droid Sans Mono;monospace;monospace;Droid Sans Fallback" w:cstheme="minorBidi"/>
+          <w:rFonts w:cs="" w:ascii="Droid Sans Mono;monospace;monospace;Droid Sans Fallback" w:hAnsi="Droid Sans Mono;monospace;monospace;Droid Sans Fallback" w:cstheme="minorBidi"/>
           <w:b w:val="false"/>
           <w:color w:val="000000"/>
           <w:sz w:val="21"/>
@@ -1219,36 +1219,28 @@
       <w:pPr>
         <w:pStyle w:val="Normal"/>
         <w:rPr>
-          <w:rFonts w:ascii="Droid Sans Mono;monospace;monospace;Droid Sans Fallback" w:hAnsi="Droid Sans Mono;monospace;monospace;Droid Sans Fallback" w:cstheme="minorBidi"/>
+          <w:rFonts w:ascii="Droid Sans Mono;monospace;monospace;Droid Sans Fallback" w:hAnsi="Droid Sans Mono;monospace;monospace;Droid Sans Fallback" w:cs="" w:cstheme="minorBidi"/>
+          <w:b w:val="false"/>
           <w:b w:val="false"/>
           <w:color w:val="000000"/>
           <w:sz w:val="21"/>
         </w:rPr>
       </w:pPr>
       <w:r>
-        <w:rPr/>
-      </w:r>
-    </w:p>
-    <w:p>
-      <w:pPr>
-        <w:pStyle w:val="Normal"/>
         <w:rPr>
-          <w:rFonts w:ascii="Droid Sans Mono;monospace;monospace;Droid Sans Fallback" w:hAnsi="Droid Sans Mono;monospace;monospace;Droid Sans Fallback" w:cstheme="minorBidi"/>
+          <w:rFonts w:cs="" w:cstheme="minorBidi" w:ascii="Droid Sans Mono;monospace;monospace;Droid Sans Fallback" w:hAnsi="Droid Sans Mono;monospace;monospace;Droid Sans Fallback"/>
           <w:b w:val="false"/>
           <w:color w:val="000000"/>
           <w:sz w:val="21"/>
         </w:rPr>
-      </w:pPr>
-      <w:r>
-        <w:rPr/>
         <w:drawing>
           <wp:anchor behindDoc="0" distT="0" distB="0" distL="0" distR="0" simplePos="0" locked="0" layoutInCell="1" allowOverlap="1" relativeHeight="7">
             <wp:simplePos x="0" y="0"/>
             <wp:positionH relativeFrom="column">
-              <wp:align>center</wp:align>
+              <wp:posOffset>0</wp:posOffset>
             </wp:positionH>
             <wp:positionV relativeFrom="paragraph">
-              <wp:posOffset>635</wp:posOffset>
+              <wp:posOffset>3175</wp:posOffset>
             </wp:positionV>
             <wp:extent cx="5400040" cy="3168650"/>
             <wp:effectExtent l="0" t="0" r="0" b="0"/>
@@ -1276,6 +1268,104 @@
                     <a:xfrm>
                       <a:off x="0" y="0"/>
                       <a:ext cx="5400040" cy="3168650"/>
+                    </a:xfrm>
+                    <a:prstGeom prst="rect">
+                      <a:avLst/>
+                    </a:prstGeom>
+                  </pic:spPr>
+                </pic:pic>
+              </a:graphicData>
+            </a:graphic>
+          </wp:anchor>
+        </w:drawing>
+      </w:r>
+    </w:p>
+    <w:p>
+      <w:pPr>
+        <w:pStyle w:val="Normal"/>
+        <w:rPr>
+          <w:rFonts w:ascii="Droid Sans Mono;monospace;monospace;Droid Sans Fallback" w:hAnsi="Droid Sans Mono;monospace;monospace;Droid Sans Fallback" w:cs="" w:cstheme="minorBidi"/>
+          <w:b w:val="false"/>
+          <w:b w:val="false"/>
+          <w:color w:val="000000"/>
+          <w:sz w:val="21"/>
+        </w:rPr>
+      </w:pPr>
+      <w:r>
+        <w:rPr/>
+      </w:r>
+      <w:r>
+        <w:br w:type="page"/>
+      </w:r>
+    </w:p>
+    <w:p>
+      <w:pPr>
+        <w:pStyle w:val="Normal"/>
+        <w:rPr>
+          <w:rFonts w:ascii="Droid Sans Mono;monospace;monospace;Droid Sans Fallback" w:hAnsi="Droid Sans Mono;monospace;monospace;Droid Sans Fallback" w:cs="" w:cstheme="minorBidi"/>
+          <w:b w:val="false"/>
+          <w:b w:val="false"/>
+          <w:color w:val="000000"/>
+          <w:sz w:val="21"/>
+        </w:rPr>
+      </w:pPr>
+      <w:r>
+        <w:rPr/>
+        <w:t>_</w:t>
+      </w:r>
+      <w:r>
+        <w:rPr/>
+        <w:t>4.5 Exception enviando um cpf com 111.123.123</w:t>
+      </w:r>
+    </w:p>
+    <w:p>
+      <w:pPr>
+        <w:pStyle w:val="Normal"/>
+        <w:rPr>
+          <w:rFonts w:ascii="Droid Sans Mono;monospace;monospace;Droid Sans Fallback" w:hAnsi="Droid Sans Mono;monospace;monospace;Droid Sans Fallback" w:cs="" w:cstheme="minorBidi"/>
+          <w:b w:val="false"/>
+          <w:b w:val="false"/>
+          <w:color w:val="000000"/>
+          <w:sz w:val="21"/>
+        </w:rPr>
+      </w:pPr>
+      <w:r>
+        <w:rPr/>
+        <w:drawing>
+          <wp:anchor behindDoc="0" distT="0" distB="0" distL="0" distR="0" simplePos="0" locked="0" layoutInCell="1" allowOverlap="1" relativeHeight="8">
+            <wp:simplePos x="0" y="0"/>
+            <wp:positionH relativeFrom="column">
+              <wp:align>center</wp:align>
+            </wp:positionH>
+            <wp:positionV relativeFrom="paragraph">
+              <wp:posOffset>635</wp:posOffset>
+            </wp:positionV>
+            <wp:extent cx="5400040" cy="4041140"/>
+            <wp:effectExtent l="0" t="0" r="0" b="0"/>
+            <wp:wrapSquare wrapText="largest"/>
+            <wp:docPr id="7" name="Figura7" descr=""/>
+            <wp:cNvGraphicFramePr>
+              <a:graphicFrameLocks xmlns:a="http://schemas.openxmlformats.org/drawingml/2006/main" noChangeAspect="1"/>
+            </wp:cNvGraphicFramePr>
+            <a:graphic xmlns:a="http://schemas.openxmlformats.org/drawingml/2006/main">
+              <a:graphicData uri="http://schemas.openxmlformats.org/drawingml/2006/picture">
+                <pic:pic xmlns:pic="http://schemas.openxmlformats.org/drawingml/2006/picture">
+                  <pic:nvPicPr>
+                    <pic:cNvPr id="7" name="Figura7" descr=""/>
+                    <pic:cNvPicPr>
+                      <a:picLocks noChangeAspect="1" noChangeArrowheads="1"/>
+                    </pic:cNvPicPr>
+                  </pic:nvPicPr>
+                  <pic:blipFill>
+                    <a:blip r:embed="rId8"/>
+                    <a:stretch>
+                      <a:fillRect/>
+                    </a:stretch>
+                  </pic:blipFill>
+                  <pic:spPr bwMode="auto">
+                    <a:xfrm>
+                      <a:off x="0" y="0"/>
+                      <a:ext cx="5400040" cy="4041140"/>
                     </a:xfrm>
                     <a:prstGeom prst="rect">
                       <a:avLst/>

</xml_diff>

<commit_message>
:package: task5 - edit Customer info and minor revs
</commit_message>
<xml_diff>
--- a/evidencias.docx
+++ b/evidencias.docx
@@ -1045,7 +1045,7 @@
             <wp:positionV relativeFrom="paragraph">
               <wp:posOffset>33020</wp:posOffset>
             </wp:positionV>
-            <wp:extent cx="3036570" cy="6675120"/>
+            <wp:extent cx="3723640" cy="8185785"/>
             <wp:effectExtent l="0" t="0" r="0" b="0"/>
             <wp:wrapTopAndBottom/>
             <wp:docPr id="4" name="Figura4" descr=""/>
@@ -1070,7 +1070,7 @@
                   <pic:spPr bwMode="auto">
                     <a:xfrm>
                       <a:off x="0" y="0"/>
-                      <a:ext cx="3036570" cy="6675120"/>
+                      <a:ext cx="3723640" cy="8185785"/>
                     </a:xfrm>
                     <a:prstGeom prst="rect">
                       <a:avLst/>
@@ -1081,27 +1081,6 @@
             </a:graphic>
           </wp:anchor>
         </w:drawing>
-      </w:r>
-    </w:p>
-    <w:p>
-      <w:pPr>
-        <w:pStyle w:val="Normal"/>
-        <w:rPr/>
-      </w:pPr>
-      <w:r>
-        <w:rPr/>
-      </w:r>
-    </w:p>
-    <w:p>
-      <w:pPr>
-        <w:pStyle w:val="Normal"/>
-        <w:rPr/>
-      </w:pPr>
-      <w:r>
-        <w:rPr/>
-      </w:r>
-      <w:r>
-        <w:br w:type="page"/>
       </w:r>
     </w:p>
     <w:p>
@@ -1193,6 +1172,18 @@
       </w:pPr>
       <w:r>
         <w:rPr/>
+      </w:r>
+      <w:r>
+        <w:br w:type="page"/>
+      </w:r>
+    </w:p>
+    <w:p>
+      <w:pPr>
+        <w:pStyle w:val="Normal"/>
+        <w:rPr/>
+      </w:pPr>
+      <w:r>
+        <w:rPr/>
         <w:t>Atividade 4</w:t>
       </w:r>
     </w:p>
@@ -1212,7 +1203,11 @@
           <w:color w:val="000000"/>
           <w:sz w:val="21"/>
         </w:rPr>
-        <w:t xml:space="preserve"> Criação do Cliente : nome Renata / Cpf 123.123.123-12 /  Telefone (62) 98112-1233</w:t>
+        <w:t xml:space="preserve"> </w:t>
+      </w:r>
+      <w:r>
+        <w:rPr/>
+        <w:t>Criação do Cliente : nome Renata / Cpf 123.123.123-12 /  Telefone (62) 98112-1233</w:t>
       </w:r>
     </w:p>
     <w:p>
@@ -1293,29 +1288,7 @@
       </w:pPr>
       <w:r>
         <w:rPr/>
-      </w:r>
-      <w:r>
-        <w:br w:type="page"/>
-      </w:r>
-    </w:p>
-    <w:p>
-      <w:pPr>
-        <w:pStyle w:val="Normal"/>
-        <w:rPr>
-          <w:rFonts w:ascii="Droid Sans Mono;monospace;monospace;Droid Sans Fallback" w:hAnsi="Droid Sans Mono;monospace;monospace;Droid Sans Fallback" w:cs="" w:cstheme="minorBidi"/>
-          <w:b w:val="false"/>
-          <w:b w:val="false"/>
-          <w:color w:val="000000"/>
-          <w:sz w:val="21"/>
-        </w:rPr>
-      </w:pPr>
-      <w:r>
-        <w:rPr/>
-        <w:t>_</w:t>
-      </w:r>
-      <w:r>
-        <w:rPr/>
-        <w:t>4.5 Exception enviando um cpf com 111.123.123</w:t>
+        <w:t>_4.5 Exception enviando um cpf com 111.123.123</w:t>
       </w:r>
     </w:p>
     <w:p>
@@ -1335,10 +1308,10 @@
           <wp:anchor behindDoc="0" distT="0" distB="0" distL="0" distR="0" simplePos="0" locked="0" layoutInCell="1" allowOverlap="1" relativeHeight="8">
             <wp:simplePos x="0" y="0"/>
             <wp:positionH relativeFrom="column">
-              <wp:align>center</wp:align>
+              <wp:posOffset>0</wp:posOffset>
             </wp:positionH>
             <wp:positionV relativeFrom="paragraph">
-              <wp:posOffset>635</wp:posOffset>
+              <wp:posOffset>67945</wp:posOffset>
             </wp:positionV>
             <wp:extent cx="5400040" cy="4041140"/>
             <wp:effectExtent l="0" t="0" r="0" b="0"/>
@@ -1366,6 +1339,301 @@
                     <a:xfrm>
                       <a:off x="0" y="0"/>
                       <a:ext cx="5400040" cy="4041140"/>
+                    </a:xfrm>
+                    <a:prstGeom prst="rect">
+                      <a:avLst/>
+                    </a:prstGeom>
+                  </pic:spPr>
+                </pic:pic>
+              </a:graphicData>
+            </a:graphic>
+          </wp:anchor>
+        </w:drawing>
+      </w:r>
+    </w:p>
+    <w:p>
+      <w:pPr>
+        <w:pStyle w:val="Normal"/>
+        <w:rPr>
+          <w:rFonts w:ascii="Droid Sans Mono;monospace;monospace;Droid Sans Fallback" w:hAnsi="Droid Sans Mono;monospace;monospace;Droid Sans Fallback" w:cs="" w:cstheme="minorBidi"/>
+          <w:b w:val="false"/>
+          <w:b w:val="false"/>
+          <w:color w:val="000000"/>
+          <w:sz w:val="21"/>
+        </w:rPr>
+      </w:pPr>
+      <w:r>
+        <w:rPr/>
+      </w:r>
+      <w:r>
+        <w:br w:type="page"/>
+      </w:r>
+    </w:p>
+    <w:p>
+      <w:pPr>
+        <w:pStyle w:val="Normal"/>
+        <w:rPr>
+          <w:rFonts w:ascii="Droid Sans Mono;monospace;monospace;Droid Sans Fallback" w:hAnsi="Droid Sans Mono;monospace;monospace;Droid Sans Fallback" w:cs="" w:cstheme="minorBidi"/>
+          <w:b w:val="false"/>
+          <w:b w:val="false"/>
+          <w:color w:val="000000"/>
+          <w:sz w:val="21"/>
+        </w:rPr>
+      </w:pPr>
+      <w:r>
+        <w:rPr/>
+        <w:t>Atividade 5</w:t>
+      </w:r>
+    </w:p>
+    <w:p>
+      <w:pPr>
+        <w:pStyle w:val="Normal"/>
+        <w:rPr>
+          <w:rFonts w:ascii="Droid Sans Mono;monospace;monospace;Droid Sans Fallback" w:hAnsi="Droid Sans Mono;monospace;monospace;Droid Sans Fallback" w:cs="" w:cstheme="minorBidi"/>
+          <w:b w:val="false"/>
+          <w:b w:val="false"/>
+          <w:color w:val="000000"/>
+          <w:sz w:val="21"/>
+        </w:rPr>
+      </w:pPr>
+      <w:r>
+        <w:rPr/>
+        <w:t>_5.1 Atualização do Cliente: nome Juliana</w:t>
+      </w:r>
+    </w:p>
+    <w:p>
+      <w:pPr>
+        <w:pStyle w:val="Normal"/>
+        <w:rPr>
+          <w:rFonts w:ascii="Droid Sans Mono;monospace;monospace;Droid Sans Fallback" w:hAnsi="Droid Sans Mono;monospace;monospace;Droid Sans Fallback" w:cs="" w:cstheme="minorBidi"/>
+          <w:b w:val="false"/>
+          <w:b w:val="false"/>
+          <w:color w:val="000000"/>
+          <w:sz w:val="21"/>
+        </w:rPr>
+      </w:pPr>
+      <w:r>
+        <w:rPr/>
+        <w:drawing>
+          <wp:anchor behindDoc="0" distT="0" distB="0" distL="0" distR="0" simplePos="0" locked="0" layoutInCell="1" allowOverlap="1" relativeHeight="9">
+            <wp:simplePos x="0" y="0"/>
+            <wp:positionH relativeFrom="column">
+              <wp:align>center</wp:align>
+            </wp:positionH>
+            <wp:positionV relativeFrom="paragraph">
+              <wp:posOffset>635</wp:posOffset>
+            </wp:positionV>
+            <wp:extent cx="4874895" cy="4091940"/>
+            <wp:effectExtent l="0" t="0" r="0" b="0"/>
+            <wp:wrapTopAndBottom/>
+            <wp:docPr id="8" name="Figura8" descr=""/>
+            <wp:cNvGraphicFramePr>
+              <a:graphicFrameLocks xmlns:a="http://schemas.openxmlformats.org/drawingml/2006/main" noChangeAspect="1"/>
+            </wp:cNvGraphicFramePr>
+            <a:graphic xmlns:a="http://schemas.openxmlformats.org/drawingml/2006/main">
+              <a:graphicData uri="http://schemas.openxmlformats.org/drawingml/2006/picture">
+                <pic:pic xmlns:pic="http://schemas.openxmlformats.org/drawingml/2006/picture">
+                  <pic:nvPicPr>
+                    <pic:cNvPr id="8" name="Figura8" descr=""/>
+                    <pic:cNvPicPr>
+                      <a:picLocks noChangeAspect="1" noChangeArrowheads="1"/>
+                    </pic:cNvPicPr>
+                  </pic:nvPicPr>
+                  <pic:blipFill>
+                    <a:blip r:embed="rId9"/>
+                    <a:stretch>
+                      <a:fillRect/>
+                    </a:stretch>
+                  </pic:blipFill>
+                  <pic:spPr bwMode="auto">
+                    <a:xfrm>
+                      <a:off x="0" y="0"/>
+                      <a:ext cx="4874895" cy="4091940"/>
+                    </a:xfrm>
+                    <a:prstGeom prst="rect">
+                      <a:avLst/>
+                    </a:prstGeom>
+                  </pic:spPr>
+                </pic:pic>
+              </a:graphicData>
+            </a:graphic>
+          </wp:anchor>
+        </w:drawing>
+      </w:r>
+    </w:p>
+    <w:p>
+      <w:pPr>
+        <w:pStyle w:val="Normal"/>
+        <w:rPr>
+          <w:rFonts w:ascii="Droid Sans Mono;monospace;monospace;Droid Sans Fallback" w:hAnsi="Droid Sans Mono;monospace;monospace;Droid Sans Fallback" w:cs="" w:cstheme="minorBidi"/>
+          <w:b w:val="false"/>
+          <w:b w:val="false"/>
+          <w:color w:val="000000"/>
+          <w:sz w:val="21"/>
+        </w:rPr>
+      </w:pPr>
+      <w:r>
+        <w:rPr/>
+        <w:t>_5.2 Exception enviando um cpf com 111.123.123</w:t>
+      </w:r>
+    </w:p>
+    <w:p>
+      <w:pPr>
+        <w:pStyle w:val="Normal"/>
+        <w:rPr>
+          <w:rFonts w:ascii="Droid Sans Mono;monospace;monospace;Droid Sans Fallback" w:hAnsi="Droid Sans Mono;monospace;monospace;Droid Sans Fallback" w:cs="" w:cstheme="minorBidi"/>
+          <w:b w:val="false"/>
+          <w:b w:val="false"/>
+          <w:color w:val="000000"/>
+          <w:sz w:val="21"/>
+        </w:rPr>
+      </w:pPr>
+      <w:r>
+        <w:rPr/>
+        <w:drawing>
+          <wp:anchor behindDoc="0" distT="0" distB="0" distL="0" distR="0" simplePos="0" locked="0" layoutInCell="1" allowOverlap="1" relativeHeight="10">
+            <wp:simplePos x="0" y="0"/>
+            <wp:positionH relativeFrom="column">
+              <wp:align>center</wp:align>
+            </wp:positionH>
+            <wp:positionV relativeFrom="paragraph">
+              <wp:posOffset>635</wp:posOffset>
+            </wp:positionV>
+            <wp:extent cx="4247515" cy="3333750"/>
+            <wp:effectExtent l="0" t="0" r="0" b="0"/>
+            <wp:wrapTopAndBottom/>
+            <wp:docPr id="9" name="Figura9" descr=""/>
+            <wp:cNvGraphicFramePr>
+              <a:graphicFrameLocks xmlns:a="http://schemas.openxmlformats.org/drawingml/2006/main" noChangeAspect="1"/>
+            </wp:cNvGraphicFramePr>
+            <a:graphic xmlns:a="http://schemas.openxmlformats.org/drawingml/2006/main">
+              <a:graphicData uri="http://schemas.openxmlformats.org/drawingml/2006/picture">
+                <pic:pic xmlns:pic="http://schemas.openxmlformats.org/drawingml/2006/picture">
+                  <pic:nvPicPr>
+                    <pic:cNvPr id="9" name="Figura9" descr=""/>
+                    <pic:cNvPicPr>
+                      <a:picLocks noChangeAspect="1" noChangeArrowheads="1"/>
+                    </pic:cNvPicPr>
+                  </pic:nvPicPr>
+                  <pic:blipFill>
+                    <a:blip r:embed="rId10"/>
+                    <a:stretch>
+                      <a:fillRect/>
+                    </a:stretch>
+                  </pic:blipFill>
+                  <pic:spPr bwMode="auto">
+                    <a:xfrm>
+                      <a:off x="0" y="0"/>
+                      <a:ext cx="4247515" cy="3333750"/>
+                    </a:xfrm>
+                    <a:prstGeom prst="rect">
+                      <a:avLst/>
+                    </a:prstGeom>
+                  </pic:spPr>
+                </pic:pic>
+              </a:graphicData>
+            </a:graphic>
+          </wp:anchor>
+        </w:drawing>
+      </w:r>
+    </w:p>
+    <w:p>
+      <w:pPr>
+        <w:pStyle w:val="Normal"/>
+        <w:rPr>
+          <w:rFonts w:ascii="Droid Sans Mono;monospace;monospace;Droid Sans Fallback" w:hAnsi="Droid Sans Mono;monospace;monospace;Droid Sans Fallback" w:cs="" w:cstheme="minorBidi"/>
+          <w:b w:val="false"/>
+          <w:b w:val="false"/>
+          <w:color w:val="000000"/>
+          <w:sz w:val="21"/>
+        </w:rPr>
+      </w:pPr>
+      <w:r>
+        <w:rPr/>
+      </w:r>
+    </w:p>
+    <w:p>
+      <w:pPr>
+        <w:pStyle w:val="Normal"/>
+        <w:rPr>
+          <w:rFonts w:ascii="Droid Sans Mono;monospace;monospace;Droid Sans Fallback" w:hAnsi="Droid Sans Mono;monospace;monospace;Droid Sans Fallback" w:cs="" w:cstheme="minorBidi"/>
+          <w:b w:val="false"/>
+          <w:b w:val="false"/>
+          <w:color w:val="000000"/>
+          <w:sz w:val="21"/>
+        </w:rPr>
+      </w:pPr>
+      <w:r>
+        <w:rPr/>
+      </w:r>
+      <w:r>
+        <w:br w:type="page"/>
+      </w:r>
+    </w:p>
+    <w:p>
+      <w:pPr>
+        <w:pStyle w:val="Normal"/>
+        <w:rPr>
+          <w:rFonts w:ascii="Droid Sans Mono;monospace;monospace;Droid Sans Fallback" w:hAnsi="Droid Sans Mono;monospace;monospace;Droid Sans Fallback" w:cs="" w:cstheme="minorBidi"/>
+          <w:b w:val="false"/>
+          <w:b w:val="false"/>
+          <w:color w:val="000000"/>
+          <w:sz w:val="21"/>
+        </w:rPr>
+      </w:pPr>
+      <w:r>
+        <w:rPr/>
+        <w:t>_5.3 Exception do cliente não encontrado id 15</w:t>
+      </w:r>
+    </w:p>
+    <w:p>
+      <w:pPr>
+        <w:pStyle w:val="Normal"/>
+        <w:rPr>
+          <w:rFonts w:ascii="Droid Sans Mono;monospace;monospace;Droid Sans Fallback" w:hAnsi="Droid Sans Mono;monospace;monospace;Droid Sans Fallback" w:cs="" w:cstheme="minorBidi"/>
+          <w:b w:val="false"/>
+          <w:b w:val="false"/>
+          <w:color w:val="000000"/>
+          <w:sz w:val="21"/>
+        </w:rPr>
+      </w:pPr>
+      <w:r>
+        <w:rPr/>
+        <w:drawing>
+          <wp:anchor behindDoc="0" distT="0" distB="0" distL="0" distR="0" simplePos="0" locked="0" layoutInCell="1" allowOverlap="1" relativeHeight="11">
+            <wp:simplePos x="0" y="0"/>
+            <wp:positionH relativeFrom="column">
+              <wp:align>center</wp:align>
+            </wp:positionH>
+            <wp:positionV relativeFrom="paragraph">
+              <wp:posOffset>635</wp:posOffset>
+            </wp:positionV>
+            <wp:extent cx="5400040" cy="4206240"/>
+            <wp:effectExtent l="0" t="0" r="0" b="0"/>
+            <wp:wrapTopAndBottom/>
+            <wp:docPr id="10" name="Figura10" descr=""/>
+            <wp:cNvGraphicFramePr>
+              <a:graphicFrameLocks xmlns:a="http://schemas.openxmlformats.org/drawingml/2006/main" noChangeAspect="1"/>
+            </wp:cNvGraphicFramePr>
+            <a:graphic xmlns:a="http://schemas.openxmlformats.org/drawingml/2006/main">
+              <a:graphicData uri="http://schemas.openxmlformats.org/drawingml/2006/picture">
+                <pic:pic xmlns:pic="http://schemas.openxmlformats.org/drawingml/2006/picture">
+                  <pic:nvPicPr>
+                    <pic:cNvPr id="10" name="Figura10" descr=""/>
+                    <pic:cNvPicPr>
+                      <a:picLocks noChangeAspect="1" noChangeArrowheads="1"/>
+                    </pic:cNvPicPr>
+                  </pic:nvPicPr>
+                  <pic:blipFill>
+                    <a:blip r:embed="rId11"/>
+                    <a:stretch>
+                      <a:fillRect/>
+                    </a:stretch>
+                  </pic:blipFill>
+                  <pic:spPr bwMode="auto">
+                    <a:xfrm>
+                      <a:off x="0" y="0"/>
+                      <a:ext cx="5400040" cy="4206240"/>
                     </a:xfrm>
                     <a:prstGeom prst="rect">
                       <a:avLst/>

</xml_diff>

<commit_message>
:package: task6 - endpoint get Excel Report
</commit_message>
<xml_diff>
--- a/evidencias.docx
+++ b/evidencias.docx
@@ -1303,7 +1303,12 @@
         </w:rPr>
       </w:pPr>
       <w:r>
-        <w:rPr/>
+        <w:rPr>
+          <w:rFonts w:cs="" w:cstheme="minorBidi" w:ascii="Droid Sans Mono;monospace;monospace;Droid Sans Fallback" w:hAnsi="Droid Sans Mono;monospace;monospace;Droid Sans Fallback"/>
+          <w:b w:val="false"/>
+          <w:color w:val="000000"/>
+          <w:sz w:val="21"/>
+        </w:rPr>
         <w:drawing>
           <wp:anchor behindDoc="0" distT="0" distB="0" distL="0" distR="0" simplePos="0" locked="0" layoutInCell="1" allowOverlap="1" relativeHeight="8">
             <wp:simplePos x="0" y="0"/>
@@ -1363,26 +1368,15 @@
         </w:rPr>
       </w:pPr>
       <w:r>
-        <w:rPr/>
-      </w:r>
-      <w:r>
-        <w:br w:type="page"/>
-      </w:r>
-    </w:p>
-    <w:p>
-      <w:pPr>
-        <w:pStyle w:val="Normal"/>
         <w:rPr>
-          <w:rFonts w:ascii="Droid Sans Mono;monospace;monospace;Droid Sans Fallback" w:hAnsi="Droid Sans Mono;monospace;monospace;Droid Sans Fallback" w:cs="" w:cstheme="minorBidi"/>
-          <w:b w:val="false"/>
+          <w:rFonts w:cs="" w:cstheme="minorBidi" w:ascii="Droid Sans Mono;monospace;monospace;Droid Sans Fallback" w:hAnsi="Droid Sans Mono;monospace;monospace;Droid Sans Fallback"/>
           <w:b w:val="false"/>
           <w:color w:val="000000"/>
           <w:sz w:val="21"/>
         </w:rPr>
-      </w:pPr>
-      <w:r>
-        <w:rPr/>
-        <w:t>Atividade 5</w:t>
+      </w:r>
+      <w:r>
+        <w:br w:type="page"/>
       </w:r>
     </w:p>
     <w:p>
@@ -1398,7 +1392,7 @@
       </w:pPr>
       <w:r>
         <w:rPr/>
-        <w:t>_5.1 Atualização do Cliente: nome Juliana</w:t>
+        <w:t>Atividade 5</w:t>
       </w:r>
     </w:p>
     <w:p>
@@ -1414,6 +1408,27 @@
       </w:pPr>
       <w:r>
         <w:rPr/>
+        <w:t>_5.1 Atualização do Cliente: nome Juliana</w:t>
+      </w:r>
+    </w:p>
+    <w:p>
+      <w:pPr>
+        <w:pStyle w:val="Normal"/>
+        <w:rPr>
+          <w:rFonts w:ascii="Droid Sans Mono;monospace;monospace;Droid Sans Fallback" w:hAnsi="Droid Sans Mono;monospace;monospace;Droid Sans Fallback" w:cs="" w:cstheme="minorBidi"/>
+          <w:b w:val="false"/>
+          <w:b w:val="false"/>
+          <w:color w:val="000000"/>
+          <w:sz w:val="21"/>
+        </w:rPr>
+      </w:pPr>
+      <w:r>
+        <w:rPr>
+          <w:rFonts w:cs="" w:cstheme="minorBidi" w:ascii="Droid Sans Mono;monospace;monospace;Droid Sans Fallback" w:hAnsi="Droid Sans Mono;monospace;monospace;Droid Sans Fallback"/>
+          <w:b w:val="false"/>
+          <w:color w:val="000000"/>
+          <w:sz w:val="21"/>
+        </w:rPr>
         <w:drawing>
           <wp:anchor behindDoc="0" distT="0" distB="0" distL="0" distR="0" simplePos="0" locked="0" layoutInCell="1" allowOverlap="1" relativeHeight="9">
             <wp:simplePos x="0" y="0"/>
@@ -1489,7 +1504,12 @@
         </w:rPr>
       </w:pPr>
       <w:r>
-        <w:rPr/>
+        <w:rPr>
+          <w:rFonts w:cs="" w:cstheme="minorBidi" w:ascii="Droid Sans Mono;monospace;monospace;Droid Sans Fallback" w:hAnsi="Droid Sans Mono;monospace;monospace;Droid Sans Fallback"/>
+          <w:b w:val="false"/>
+          <w:color w:val="000000"/>
+          <w:sz w:val="21"/>
+        </w:rPr>
         <w:drawing>
           <wp:anchor behindDoc="0" distT="0" distB="0" distL="0" distR="0" simplePos="0" locked="0" layoutInCell="1" allowOverlap="1" relativeHeight="10">
             <wp:simplePos x="0" y="0"/>
@@ -1549,25 +1569,12 @@
         </w:rPr>
       </w:pPr>
       <w:r>
-        <w:rPr/>
-      </w:r>
-    </w:p>
-    <w:p>
-      <w:pPr>
-        <w:pStyle w:val="Normal"/>
         <w:rPr>
-          <w:rFonts w:ascii="Droid Sans Mono;monospace;monospace;Droid Sans Fallback" w:hAnsi="Droid Sans Mono;monospace;monospace;Droid Sans Fallback" w:cs="" w:cstheme="minorBidi"/>
-          <w:b w:val="false"/>
+          <w:rFonts w:cs="" w:cstheme="minorBidi" w:ascii="Droid Sans Mono;monospace;monospace;Droid Sans Fallback" w:hAnsi="Droid Sans Mono;monospace;monospace;Droid Sans Fallback"/>
           <w:b w:val="false"/>
           <w:color w:val="000000"/>
           <w:sz w:val="21"/>
         </w:rPr>
-      </w:pPr>
-      <w:r>
-        <w:rPr/>
-      </w:r>
-      <w:r>
-        <w:br w:type="page"/>
       </w:r>
     </w:p>
     <w:p>
@@ -1582,31 +1589,37 @@
         </w:rPr>
       </w:pPr>
       <w:r>
-        <w:rPr/>
-        <w:t>_5.3 Exception do cliente não encontrado id 15</w:t>
-      </w:r>
-    </w:p>
-    <w:p>
-      <w:pPr>
-        <w:pStyle w:val="Normal"/>
         <w:rPr>
-          <w:rFonts w:ascii="Droid Sans Mono;monospace;monospace;Droid Sans Fallback" w:hAnsi="Droid Sans Mono;monospace;monospace;Droid Sans Fallback" w:cs="" w:cstheme="minorBidi"/>
-          <w:b w:val="false"/>
+          <w:rFonts w:cs="" w:cstheme="minorBidi" w:ascii="Droid Sans Mono;monospace;monospace;Droid Sans Fallback" w:hAnsi="Droid Sans Mono;monospace;monospace;Droid Sans Fallback"/>
           <w:b w:val="false"/>
           <w:color w:val="000000"/>
           <w:sz w:val="21"/>
         </w:rPr>
-      </w:pPr>
-      <w:r>
-        <w:rPr/>
+      </w:r>
+      <w:r>
+        <w:br w:type="page"/>
+      </w:r>
+    </w:p>
+    <w:p>
+      <w:pPr>
+        <w:pStyle w:val="Normal"/>
+        <w:rPr>
+          <w:rFonts w:ascii="Droid Sans Mono;monospace;monospace;Droid Sans Fallback" w:hAnsi="Droid Sans Mono;monospace;monospace;Droid Sans Fallback" w:cs="" w:cstheme="minorBidi"/>
+          <w:b w:val="false"/>
+          <w:b w:val="false"/>
+          <w:color w:val="000000"/>
+          <w:sz w:val="21"/>
+        </w:rPr>
+      </w:pPr>
+      <w:r>
         <w:drawing>
           <wp:anchor behindDoc="0" distT="0" distB="0" distL="0" distR="0" simplePos="0" locked="0" layoutInCell="1" allowOverlap="1" relativeHeight="11">
             <wp:simplePos x="0" y="0"/>
             <wp:positionH relativeFrom="column">
-              <wp:align>center</wp:align>
+              <wp:posOffset>0</wp:posOffset>
             </wp:positionH>
             <wp:positionV relativeFrom="paragraph">
-              <wp:posOffset>635</wp:posOffset>
+              <wp:posOffset>316230</wp:posOffset>
             </wp:positionV>
             <wp:extent cx="5400040" cy="4206240"/>
             <wp:effectExtent l="0" t="0" r="0" b="0"/>
@@ -1634,6 +1647,251 @@
                     <a:xfrm>
                       <a:off x="0" y="0"/>
                       <a:ext cx="5400040" cy="4206240"/>
+                    </a:xfrm>
+                    <a:prstGeom prst="rect">
+                      <a:avLst/>
+                    </a:prstGeom>
+                  </pic:spPr>
+                </pic:pic>
+              </a:graphicData>
+            </a:graphic>
+          </wp:anchor>
+        </w:drawing>
+      </w:r>
+      <w:r>
+        <w:rPr/>
+        <w:t>_</w:t>
+      </w:r>
+      <w:r>
+        <w:rPr/>
+        <w:t>5.3 Exception do cliente não encontrado id 15</w:t>
+      </w:r>
+    </w:p>
+    <w:p>
+      <w:pPr>
+        <w:pStyle w:val="Normal"/>
+        <w:rPr>
+          <w:rFonts w:ascii="Droid Sans Mono;monospace;monospace;Droid Sans Fallback" w:hAnsi="Droid Sans Mono;monospace;monospace;Droid Sans Fallback" w:cs="" w:cstheme="minorBidi"/>
+          <w:b w:val="false"/>
+          <w:b w:val="false"/>
+          <w:color w:val="000000"/>
+          <w:sz w:val="21"/>
+        </w:rPr>
+      </w:pPr>
+      <w:r>
+        <w:rPr/>
+      </w:r>
+    </w:p>
+    <w:p>
+      <w:pPr>
+        <w:pStyle w:val="Normal"/>
+        <w:rPr>
+          <w:rFonts w:ascii="Droid Sans Mono;monospace;monospace;Droid Sans Fallback" w:hAnsi="Droid Sans Mono;monospace;monospace;Droid Sans Fallback" w:cs="" w:cstheme="minorBidi"/>
+          <w:b w:val="false"/>
+          <w:b w:val="false"/>
+          <w:color w:val="000000"/>
+          <w:sz w:val="21"/>
+        </w:rPr>
+      </w:pPr>
+      <w:r>
+        <w:rPr/>
+      </w:r>
+      <w:r>
+        <w:br w:type="page"/>
+      </w:r>
+    </w:p>
+    <w:p>
+      <w:pPr>
+        <w:pStyle w:val="Normal"/>
+        <w:rPr>
+          <w:rFonts w:ascii="Droid Sans Mono;monospace;monospace;Droid Sans Fallback" w:hAnsi="Droid Sans Mono;monospace;monospace;Droid Sans Fallback" w:cs="" w:cstheme="minorBidi"/>
+          <w:b w:val="false"/>
+          <w:b w:val="false"/>
+          <w:color w:val="000000"/>
+          <w:sz w:val="21"/>
+        </w:rPr>
+      </w:pPr>
+      <w:r>
+        <w:rPr/>
+        <w:t>Atividade 6</w:t>
+      </w:r>
+    </w:p>
+    <w:p>
+      <w:pPr>
+        <w:pStyle w:val="Normal"/>
+        <w:rPr>
+          <w:rFonts w:ascii="Droid Sans Mono;monospace;monospace;Droid Sans Fallback" w:hAnsi="Droid Sans Mono;monospace;monospace;Droid Sans Fallback" w:cs="" w:cstheme="minorBidi"/>
+          <w:b w:val="false"/>
+          <w:b w:val="false"/>
+          <w:color w:val="000000"/>
+          <w:sz w:val="21"/>
+        </w:rPr>
+      </w:pPr>
+      <w:r>
+        <w:rPr/>
+        <w:t>_6.1 Retorno json da criação do excel</w:t>
+      </w:r>
+    </w:p>
+    <w:p>
+      <w:pPr>
+        <w:pStyle w:val="Normal"/>
+        <w:rPr>
+          <w:rFonts w:ascii="Droid Sans Mono;monospace;monospace;Droid Sans Fallback" w:hAnsi="Droid Sans Mono;monospace;monospace;Droid Sans Fallback" w:cs="" w:cstheme="minorBidi"/>
+          <w:b w:val="false"/>
+          <w:b w:val="false"/>
+          <w:color w:val="000000"/>
+          <w:sz w:val="21"/>
+        </w:rPr>
+      </w:pPr>
+      <w:r>
+        <w:rPr/>
+        <w:drawing>
+          <wp:anchor behindDoc="0" distT="0" distB="0" distL="0" distR="0" simplePos="0" locked="0" layoutInCell="1" allowOverlap="1" relativeHeight="12">
+            <wp:simplePos x="0" y="0"/>
+            <wp:positionH relativeFrom="column">
+              <wp:posOffset>-130175</wp:posOffset>
+            </wp:positionH>
+            <wp:positionV relativeFrom="paragraph">
+              <wp:posOffset>50165</wp:posOffset>
+            </wp:positionV>
+            <wp:extent cx="5400040" cy="5325745"/>
+            <wp:effectExtent l="0" t="0" r="0" b="0"/>
+            <wp:wrapTopAndBottom/>
+            <wp:docPr id="11" name="Figura11" descr=""/>
+            <wp:cNvGraphicFramePr>
+              <a:graphicFrameLocks xmlns:a="http://schemas.openxmlformats.org/drawingml/2006/main" noChangeAspect="1"/>
+            </wp:cNvGraphicFramePr>
+            <a:graphic xmlns:a="http://schemas.openxmlformats.org/drawingml/2006/main">
+              <a:graphicData uri="http://schemas.openxmlformats.org/drawingml/2006/picture">
+                <pic:pic xmlns:pic="http://schemas.openxmlformats.org/drawingml/2006/picture">
+                  <pic:nvPicPr>
+                    <pic:cNvPr id="11" name="Figura11" descr=""/>
+                    <pic:cNvPicPr>
+                      <a:picLocks noChangeAspect="1" noChangeArrowheads="1"/>
+                    </pic:cNvPicPr>
+                  </pic:nvPicPr>
+                  <pic:blipFill>
+                    <a:blip r:embed="rId12"/>
+                    <a:stretch>
+                      <a:fillRect/>
+                    </a:stretch>
+                  </pic:blipFill>
+                  <pic:spPr bwMode="auto">
+                    <a:xfrm>
+                      <a:off x="0" y="0"/>
+                      <a:ext cx="5400040" cy="5325745"/>
+                    </a:xfrm>
+                    <a:prstGeom prst="rect">
+                      <a:avLst/>
+                    </a:prstGeom>
+                  </pic:spPr>
+                </pic:pic>
+              </a:graphicData>
+            </a:graphic>
+          </wp:anchor>
+        </w:drawing>
+      </w:r>
+      <w:r>
+        <w:br w:type="page"/>
+      </w:r>
+    </w:p>
+    <w:p>
+      <w:pPr>
+        <w:pStyle w:val="Normal"/>
+        <w:rPr/>
+      </w:pPr>
+      <w:r>
+        <w:rPr/>
+        <w:t>_6.2 Print do excel gerado aberto</w:t>
+      </w:r>
+    </w:p>
+    <w:p>
+      <w:pPr>
+        <w:pStyle w:val="Normal"/>
+        <w:rPr/>
+      </w:pPr>
+      <w:r>
+        <w:rPr/>
+        <w:drawing>
+          <wp:anchor behindDoc="0" distT="0" distB="0" distL="0" distR="0" simplePos="0" locked="0" layoutInCell="1" allowOverlap="1" relativeHeight="13">
+            <wp:simplePos x="0" y="0"/>
+            <wp:positionH relativeFrom="column">
+              <wp:align>center</wp:align>
+            </wp:positionH>
+            <wp:positionV relativeFrom="paragraph">
+              <wp:posOffset>635</wp:posOffset>
+            </wp:positionV>
+            <wp:extent cx="5400040" cy="5766435"/>
+            <wp:effectExtent l="0" t="0" r="0" b="0"/>
+            <wp:wrapSquare wrapText="largest"/>
+            <wp:docPr id="12" name="Figura12" descr=""/>
+            <wp:cNvGraphicFramePr>
+              <a:graphicFrameLocks xmlns:a="http://schemas.openxmlformats.org/drawingml/2006/main" noChangeAspect="1"/>
+            </wp:cNvGraphicFramePr>
+            <a:graphic xmlns:a="http://schemas.openxmlformats.org/drawingml/2006/main">
+              <a:graphicData uri="http://schemas.openxmlformats.org/drawingml/2006/picture">
+                <pic:pic xmlns:pic="http://schemas.openxmlformats.org/drawingml/2006/picture">
+                  <pic:nvPicPr>
+                    <pic:cNvPr id="12" name="Figura12" descr=""/>
+                    <pic:cNvPicPr>
+                      <a:picLocks noChangeAspect="1" noChangeArrowheads="1"/>
+                    </pic:cNvPicPr>
+                  </pic:nvPicPr>
+                  <pic:blipFill>
+                    <a:blip r:embed="rId13"/>
+                    <a:stretch>
+                      <a:fillRect/>
+                    </a:stretch>
+                  </pic:blipFill>
+                  <pic:spPr bwMode="auto">
+                    <a:xfrm>
+                      <a:off x="0" y="0"/>
+                      <a:ext cx="5400040" cy="5766435"/>
+                    </a:xfrm>
+                    <a:prstGeom prst="rect">
+                      <a:avLst/>
+                    </a:prstGeom>
+                  </pic:spPr>
+                </pic:pic>
+              </a:graphicData>
+            </a:graphic>
+          </wp:anchor>
+        </w:drawing>
+        <w:drawing>
+          <wp:anchor behindDoc="0" distT="0" distB="0" distL="0" distR="0" simplePos="0" locked="0" layoutInCell="1" allowOverlap="1" relativeHeight="14">
+            <wp:simplePos x="0" y="0"/>
+            <wp:positionH relativeFrom="column">
+              <wp:posOffset>50800</wp:posOffset>
+            </wp:positionH>
+            <wp:positionV relativeFrom="paragraph">
+              <wp:posOffset>5836920</wp:posOffset>
+            </wp:positionV>
+            <wp:extent cx="5400040" cy="3386455"/>
+            <wp:effectExtent l="0" t="0" r="0" b="0"/>
+            <wp:wrapTopAndBottom/>
+            <wp:docPr id="13" name="Figura13" descr=""/>
+            <wp:cNvGraphicFramePr>
+              <a:graphicFrameLocks xmlns:a="http://schemas.openxmlformats.org/drawingml/2006/main" noChangeAspect="1"/>
+            </wp:cNvGraphicFramePr>
+            <a:graphic xmlns:a="http://schemas.openxmlformats.org/drawingml/2006/main">
+              <a:graphicData uri="http://schemas.openxmlformats.org/drawingml/2006/picture">
+                <pic:pic xmlns:pic="http://schemas.openxmlformats.org/drawingml/2006/picture">
+                  <pic:nvPicPr>
+                    <pic:cNvPr id="13" name="Figura13" descr=""/>
+                    <pic:cNvPicPr>
+                      <a:picLocks noChangeAspect="1" noChangeArrowheads="1"/>
+                    </pic:cNvPicPr>
+                  </pic:nvPicPr>
+                  <pic:blipFill>
+                    <a:blip r:embed="rId14"/>
+                    <a:stretch>
+                      <a:fillRect/>
+                    </a:stretch>
+                  </pic:blipFill>
+                  <pic:spPr bwMode="auto">
+                    <a:xfrm>
+                      <a:off x="0" y="0"/>
+                      <a:ext cx="5400040" cy="3386455"/>
                     </a:xfrm>
                     <a:prstGeom prst="rect">
                       <a:avLst/>

</xml_diff>

<commit_message>
:package: task7 - endpoint get All Customers Sales and pdf report
</commit_message>
<xml_diff>
--- a/evidencias.docx
+++ b/evidencias.docx
@@ -1104,7 +1104,7 @@
           <wp:anchor behindDoc="0" distT="0" distB="0" distL="0" distR="0" simplePos="0" locked="0" layoutInCell="1" allowOverlap="1" relativeHeight="6">
             <wp:simplePos x="0" y="0"/>
             <wp:positionH relativeFrom="column">
-              <wp:posOffset>282575</wp:posOffset>
+              <wp:align>center</wp:align>
             </wp:positionH>
             <wp:positionV relativeFrom="paragraph">
               <wp:posOffset>82550</wp:posOffset>
@@ -1184,7 +1184,7 @@
       </w:pPr>
       <w:r>
         <w:rPr/>
-        <w:t>Atividade 4</w:t>
+        <w:t>Atividade 4:</w:t>
       </w:r>
     </w:p>
     <w:p>
@@ -1232,7 +1232,7 @@
           <wp:anchor behindDoc="0" distT="0" distB="0" distL="0" distR="0" simplePos="0" locked="0" layoutInCell="1" allowOverlap="1" relativeHeight="7">
             <wp:simplePos x="0" y="0"/>
             <wp:positionH relativeFrom="column">
-              <wp:posOffset>0</wp:posOffset>
+              <wp:align>center</wp:align>
             </wp:positionH>
             <wp:positionV relativeFrom="paragraph">
               <wp:posOffset>3175</wp:posOffset>
@@ -1313,7 +1313,7 @@
           <wp:anchor behindDoc="0" distT="0" distB="0" distL="0" distR="0" simplePos="0" locked="0" layoutInCell="1" allowOverlap="1" relativeHeight="8">
             <wp:simplePos x="0" y="0"/>
             <wp:positionH relativeFrom="column">
-              <wp:posOffset>0</wp:posOffset>
+              <wp:align>center</wp:align>
             </wp:positionH>
             <wp:positionV relativeFrom="paragraph">
               <wp:posOffset>67945</wp:posOffset>
@@ -1393,6 +1393,15 @@
       <w:r>
         <w:rPr/>
         <w:t>Atividade 5</w:t>
+      </w:r>
+      <w:r>
+        <w:rPr>
+          <w:rFonts w:cs="" w:ascii="Droid Sans Mono;monospace;monospace;Droid Sans Fallback" w:hAnsi="Droid Sans Mono;monospace;monospace;Droid Sans Fallback" w:cstheme="minorBidi"/>
+          <w:b w:val="false"/>
+          <w:color w:val="000000"/>
+          <w:sz w:val="21"/>
+        </w:rPr>
+        <w:t>:</w:t>
       </w:r>
     </w:p>
     <w:p>
@@ -1616,7 +1625,7 @@
           <wp:anchor behindDoc="0" distT="0" distB="0" distL="0" distR="0" simplePos="0" locked="0" layoutInCell="1" allowOverlap="1" relativeHeight="11">
             <wp:simplePos x="0" y="0"/>
             <wp:positionH relativeFrom="column">
-              <wp:posOffset>0</wp:posOffset>
+              <wp:align>center</wp:align>
             </wp:positionH>
             <wp:positionV relativeFrom="paragraph">
               <wp:posOffset>316230</wp:posOffset>
@@ -1679,25 +1688,12 @@
         </w:rPr>
       </w:pPr>
       <w:r>
-        <w:rPr/>
-      </w:r>
-    </w:p>
-    <w:p>
-      <w:pPr>
-        <w:pStyle w:val="Normal"/>
         <w:rPr>
-          <w:rFonts w:ascii="Droid Sans Mono;monospace;monospace;Droid Sans Fallback" w:hAnsi="Droid Sans Mono;monospace;monospace;Droid Sans Fallback" w:cs="" w:cstheme="minorBidi"/>
-          <w:b w:val="false"/>
+          <w:rFonts w:cs="" w:cstheme="minorBidi" w:ascii="Droid Sans Mono;monospace;monospace;Droid Sans Fallback" w:hAnsi="Droid Sans Mono;monospace;monospace;Droid Sans Fallback"/>
           <w:b w:val="false"/>
           <w:color w:val="000000"/>
           <w:sz w:val="21"/>
         </w:rPr>
-      </w:pPr>
-      <w:r>
-        <w:rPr/>
-      </w:r>
-      <w:r>
-        <w:br w:type="page"/>
       </w:r>
     </w:p>
     <w:p>
@@ -1712,24 +1708,15 @@
         </w:rPr>
       </w:pPr>
       <w:r>
-        <w:rPr/>
-        <w:t>Atividade 6</w:t>
-      </w:r>
-    </w:p>
-    <w:p>
-      <w:pPr>
-        <w:pStyle w:val="Normal"/>
         <w:rPr>
-          <w:rFonts w:ascii="Droid Sans Mono;monospace;monospace;Droid Sans Fallback" w:hAnsi="Droid Sans Mono;monospace;monospace;Droid Sans Fallback" w:cs="" w:cstheme="minorBidi"/>
-          <w:b w:val="false"/>
+          <w:rFonts w:cs="" w:cstheme="minorBidi" w:ascii="Droid Sans Mono;monospace;monospace;Droid Sans Fallback" w:hAnsi="Droid Sans Mono;monospace;monospace;Droid Sans Fallback"/>
           <w:b w:val="false"/>
           <w:color w:val="000000"/>
           <w:sz w:val="21"/>
         </w:rPr>
-      </w:pPr>
-      <w:r>
-        <w:rPr/>
-        <w:t>_6.1 Retorno json da criação do excel</w:t>
+      </w:r>
+      <w:r>
+        <w:br w:type="page"/>
       </w:r>
     </w:p>
     <w:p>
@@ -1745,11 +1732,57 @@
       </w:pPr>
       <w:r>
         <w:rPr/>
+        <w:t>Atividade 6</w:t>
+      </w:r>
+      <w:r>
+        <w:rPr>
+          <w:rFonts w:cs="" w:ascii="Droid Sans Mono;monospace;monospace;Droid Sans Fallback" w:hAnsi="Droid Sans Mono;monospace;monospace;Droid Sans Fallback" w:cstheme="minorBidi"/>
+          <w:b w:val="false"/>
+          <w:color w:val="000000"/>
+          <w:sz w:val="21"/>
+        </w:rPr>
+        <w:t>:</w:t>
+      </w:r>
+    </w:p>
+    <w:p>
+      <w:pPr>
+        <w:pStyle w:val="Normal"/>
+        <w:rPr>
+          <w:rFonts w:ascii="Droid Sans Mono;monospace;monospace;Droid Sans Fallback" w:hAnsi="Droid Sans Mono;monospace;monospace;Droid Sans Fallback" w:cs="" w:cstheme="minorBidi"/>
+          <w:b w:val="false"/>
+          <w:b w:val="false"/>
+          <w:color w:val="000000"/>
+          <w:sz w:val="21"/>
+        </w:rPr>
+      </w:pPr>
+      <w:r>
+        <w:rPr/>
+        <w:t>_6.1 Retorno json da criação do excel</w:t>
+      </w:r>
+    </w:p>
+    <w:p>
+      <w:pPr>
+        <w:pStyle w:val="Normal"/>
+        <w:rPr>
+          <w:rFonts w:ascii="Droid Sans Mono;monospace;monospace;Droid Sans Fallback" w:hAnsi="Droid Sans Mono;monospace;monospace;Droid Sans Fallback" w:cs="" w:cstheme="minorBidi"/>
+          <w:b w:val="false"/>
+          <w:b w:val="false"/>
+          <w:color w:val="000000"/>
+          <w:sz w:val="21"/>
+        </w:rPr>
+      </w:pPr>
+      <w:r>
+        <w:rPr>
+          <w:rFonts w:cs="" w:cstheme="minorBidi" w:ascii="Droid Sans Mono;monospace;monospace;Droid Sans Fallback" w:hAnsi="Droid Sans Mono;monospace;monospace;Droid Sans Fallback"/>
+          <w:b w:val="false"/>
+          <w:color w:val="000000"/>
+          <w:sz w:val="21"/>
+        </w:rPr>
         <w:drawing>
           <wp:anchor behindDoc="0" distT="0" distB="0" distL="0" distR="0" simplePos="0" locked="0" layoutInCell="1" allowOverlap="1" relativeHeight="12">
             <wp:simplePos x="0" y="0"/>
             <wp:positionH relativeFrom="column">
-              <wp:posOffset>-130175</wp:posOffset>
+              <wp:align>center</wp:align>
             </wp:positionH>
             <wp:positionV relativeFrom="paragraph">
               <wp:posOffset>50165</wp:posOffset>
@@ -1819,11 +1852,11 @@
               <wp:align>center</wp:align>
             </wp:positionH>
             <wp:positionV relativeFrom="paragraph">
-              <wp:posOffset>635</wp:posOffset>
+              <wp:posOffset>28575</wp:posOffset>
             </wp:positionV>
             <wp:extent cx="5400040" cy="5766435"/>
             <wp:effectExtent l="0" t="0" r="0" b="0"/>
-            <wp:wrapSquare wrapText="largest"/>
+            <wp:wrapTopAndBottom/>
             <wp:docPr id="12" name="Figura12" descr=""/>
             <wp:cNvGraphicFramePr>
               <a:graphicFrameLocks xmlns:a="http://schemas.openxmlformats.org/drawingml/2006/main" noChangeAspect="1"/>
@@ -1861,12 +1894,12 @@
           <wp:anchor behindDoc="0" distT="0" distB="0" distL="0" distR="0" simplePos="0" locked="0" layoutInCell="1" allowOverlap="1" relativeHeight="14">
             <wp:simplePos x="0" y="0"/>
             <wp:positionH relativeFrom="column">
-              <wp:posOffset>50800</wp:posOffset>
+              <wp:align>center</wp:align>
             </wp:positionH>
             <wp:positionV relativeFrom="paragraph">
-              <wp:posOffset>5836920</wp:posOffset>
+              <wp:posOffset>6021705</wp:posOffset>
             </wp:positionV>
-            <wp:extent cx="5400040" cy="3386455"/>
+            <wp:extent cx="4389120" cy="2752090"/>
             <wp:effectExtent l="0" t="0" r="0" b="0"/>
             <wp:wrapTopAndBottom/>
             <wp:docPr id="13" name="Figura13" descr=""/>
@@ -1891,7 +1924,7 @@
                   <pic:spPr bwMode="auto">
                     <a:xfrm>
                       <a:off x="0" y="0"/>
-                      <a:ext cx="5400040" cy="3386455"/>
+                      <a:ext cx="4389120" cy="2752090"/>
                     </a:xfrm>
                     <a:prstGeom prst="rect">
                       <a:avLst/>
@@ -1902,6 +1935,248 @@
             </a:graphic>
           </wp:anchor>
         </w:drawing>
+      </w:r>
+      <w:r>
+        <w:br w:type="page"/>
+      </w:r>
+    </w:p>
+    <w:p>
+      <w:pPr>
+        <w:pStyle w:val="Normal"/>
+        <w:rPr/>
+      </w:pPr>
+      <w:r>
+        <w:rPr/>
+        <w:t>Atividade 7 :</w:t>
+      </w:r>
+    </w:p>
+    <w:p>
+      <w:pPr>
+        <w:pStyle w:val="Normal"/>
+        <w:rPr/>
+      </w:pPr>
+      <w:r>
+        <w:rPr/>
+        <w:t>_7.1 Retorno json da criação do pdf</w:t>
+      </w:r>
+    </w:p>
+    <w:p>
+      <w:pPr>
+        <w:pStyle w:val="Normal"/>
+        <w:rPr/>
+      </w:pPr>
+      <w:r>
+        <w:rPr/>
+        <w:drawing>
+          <wp:anchor behindDoc="0" distT="0" distB="0" distL="0" distR="0" simplePos="0" locked="0" layoutInCell="1" allowOverlap="1" relativeHeight="15">
+            <wp:simplePos x="0" y="0"/>
+            <wp:positionH relativeFrom="column">
+              <wp:align>center</wp:align>
+            </wp:positionH>
+            <wp:positionV relativeFrom="paragraph">
+              <wp:posOffset>27940</wp:posOffset>
+            </wp:positionV>
+            <wp:extent cx="4676775" cy="3441065"/>
+            <wp:effectExtent l="0" t="0" r="0" b="0"/>
+            <wp:wrapTopAndBottom/>
+            <wp:docPr id="14" name="Figura14" descr=""/>
+            <wp:cNvGraphicFramePr>
+              <a:graphicFrameLocks xmlns:a="http://schemas.openxmlformats.org/drawingml/2006/main" noChangeAspect="1"/>
+            </wp:cNvGraphicFramePr>
+            <a:graphic xmlns:a="http://schemas.openxmlformats.org/drawingml/2006/main">
+              <a:graphicData uri="http://schemas.openxmlformats.org/drawingml/2006/picture">
+                <pic:pic xmlns:pic="http://schemas.openxmlformats.org/drawingml/2006/picture">
+                  <pic:nvPicPr>
+                    <pic:cNvPr id="14" name="Figura14" descr=""/>
+                    <pic:cNvPicPr>
+                      <a:picLocks noChangeAspect="1" noChangeArrowheads="1"/>
+                    </pic:cNvPicPr>
+                  </pic:nvPicPr>
+                  <pic:blipFill>
+                    <a:blip r:embed="rId15"/>
+                    <a:stretch>
+                      <a:fillRect/>
+                    </a:stretch>
+                  </pic:blipFill>
+                  <pic:spPr bwMode="auto">
+                    <a:xfrm>
+                      <a:off x="0" y="0"/>
+                      <a:ext cx="4676775" cy="3441065"/>
+                    </a:xfrm>
+                    <a:prstGeom prst="rect">
+                      <a:avLst/>
+                    </a:prstGeom>
+                  </pic:spPr>
+                </pic:pic>
+              </a:graphicData>
+            </a:graphic>
+          </wp:anchor>
+        </w:drawing>
+      </w:r>
+    </w:p>
+    <w:p>
+      <w:pPr>
+        <w:pStyle w:val="Normal"/>
+        <w:rPr/>
+      </w:pPr>
+      <w:r>
+        <w:rPr/>
+      </w:r>
+    </w:p>
+    <w:p>
+      <w:pPr>
+        <w:pStyle w:val="Normal"/>
+        <w:rPr/>
+      </w:pPr>
+      <w:r>
+        <w:rPr/>
+      </w:r>
+      <w:r>
+        <w:br w:type="page"/>
+      </w:r>
+    </w:p>
+    <w:p>
+      <w:pPr>
+        <w:pStyle w:val="Normal"/>
+        <w:rPr/>
+      </w:pPr>
+      <w:r>
+        <w:rPr/>
+        <w:t>_7.2 Print do pdf gerado aberto</w:t>
+      </w:r>
+    </w:p>
+    <w:p>
+      <w:pPr>
+        <w:pStyle w:val="Normal"/>
+        <w:rPr/>
+      </w:pPr>
+      <w:r>
+        <w:rPr/>
+        <w:drawing>
+          <wp:anchor behindDoc="0" distT="0" distB="0" distL="0" distR="0" simplePos="0" locked="0" layoutInCell="1" allowOverlap="1" relativeHeight="17">
+            <wp:simplePos x="0" y="0"/>
+            <wp:positionH relativeFrom="column">
+              <wp:align>center</wp:align>
+            </wp:positionH>
+            <wp:positionV relativeFrom="paragraph">
+              <wp:posOffset>635</wp:posOffset>
+            </wp:positionV>
+            <wp:extent cx="4820920" cy="2378710"/>
+            <wp:effectExtent l="0" t="0" r="0" b="0"/>
+            <wp:wrapSquare wrapText="largest"/>
+            <wp:docPr id="15" name="Figura16" descr=""/>
+            <wp:cNvGraphicFramePr>
+              <a:graphicFrameLocks xmlns:a="http://schemas.openxmlformats.org/drawingml/2006/main" noChangeAspect="1"/>
+            </wp:cNvGraphicFramePr>
+            <a:graphic xmlns:a="http://schemas.openxmlformats.org/drawingml/2006/main">
+              <a:graphicData uri="http://schemas.openxmlformats.org/drawingml/2006/picture">
+                <pic:pic xmlns:pic="http://schemas.openxmlformats.org/drawingml/2006/picture">
+                  <pic:nvPicPr>
+                    <pic:cNvPr id="15" name="Figura16" descr=""/>
+                    <pic:cNvPicPr>
+                      <a:picLocks noChangeAspect="1" noChangeArrowheads="1"/>
+                    </pic:cNvPicPr>
+                  </pic:nvPicPr>
+                  <pic:blipFill>
+                    <a:blip r:embed="rId16"/>
+                    <a:stretch>
+                      <a:fillRect/>
+                    </a:stretch>
+                  </pic:blipFill>
+                  <pic:spPr bwMode="auto">
+                    <a:xfrm>
+                      <a:off x="0" y="0"/>
+                      <a:ext cx="4820920" cy="2378710"/>
+                    </a:xfrm>
+                    <a:prstGeom prst="rect">
+                      <a:avLst/>
+                    </a:prstGeom>
+                  </pic:spPr>
+                </pic:pic>
+              </a:graphicData>
+            </a:graphic>
+          </wp:anchor>
+        </w:drawing>
+      </w:r>
+    </w:p>
+    <w:p>
+      <w:pPr>
+        <w:pStyle w:val="Normal"/>
+        <w:rPr/>
+      </w:pPr>
+      <w:r>
+        <w:rPr/>
+        <w:drawing>
+          <wp:anchor behindDoc="0" distT="0" distB="0" distL="0" distR="0" simplePos="0" locked="0" layoutInCell="1" allowOverlap="1" relativeHeight="16">
+            <wp:simplePos x="0" y="0"/>
+            <wp:positionH relativeFrom="column">
+              <wp:align>center</wp:align>
+            </wp:positionH>
+            <wp:positionV relativeFrom="paragraph">
+              <wp:posOffset>2482850</wp:posOffset>
+            </wp:positionV>
+            <wp:extent cx="4304665" cy="4708525"/>
+            <wp:effectExtent l="0" t="0" r="0" b="0"/>
+            <wp:wrapTopAndBottom/>
+            <wp:docPr id="16" name="Figura15" descr=""/>
+            <wp:cNvGraphicFramePr>
+              <a:graphicFrameLocks xmlns:a="http://schemas.openxmlformats.org/drawingml/2006/main" noChangeAspect="1"/>
+            </wp:cNvGraphicFramePr>
+            <a:graphic xmlns:a="http://schemas.openxmlformats.org/drawingml/2006/main">
+              <a:graphicData uri="http://schemas.openxmlformats.org/drawingml/2006/picture">
+                <pic:pic xmlns:pic="http://schemas.openxmlformats.org/drawingml/2006/picture">
+                  <pic:nvPicPr>
+                    <pic:cNvPr id="16" name="Figura15" descr=""/>
+                    <pic:cNvPicPr>
+                      <a:picLocks noChangeAspect="1" noChangeArrowheads="1"/>
+                    </pic:cNvPicPr>
+                  </pic:nvPicPr>
+                  <pic:blipFill>
+                    <a:blip r:embed="rId17"/>
+                    <a:srcRect l="0" t="-915" r="0" b="0"/>
+                    <a:stretch>
+                      <a:fillRect/>
+                    </a:stretch>
+                  </pic:blipFill>
+                  <pic:spPr bwMode="auto">
+                    <a:xfrm>
+                      <a:off x="0" y="0"/>
+                      <a:ext cx="4304665" cy="4708525"/>
+                    </a:xfrm>
+                    <a:prstGeom prst="rect">
+                      <a:avLst/>
+                    </a:prstGeom>
+                  </pic:spPr>
+                </pic:pic>
+              </a:graphicData>
+            </a:graphic>
+          </wp:anchor>
+        </w:drawing>
+      </w:r>
+      <w:r>
+        <w:br w:type="page"/>
+      </w:r>
+    </w:p>
+    <w:p>
+      <w:pPr>
+        <w:pStyle w:val="Normal"/>
+        <w:rPr/>
+      </w:pPr>
+      <w:r>
+        <w:rPr/>
+        <w:t>Atividade 8:</w:t>
+      </w:r>
+      <w:r>
+        <w:br w:type="page"/>
+      </w:r>
+    </w:p>
+    <w:p>
+      <w:pPr>
+        <w:pStyle w:val="Normal"/>
+        <w:rPr/>
+      </w:pPr>
+      <w:r>
+        <w:rPr/>
       </w:r>
     </w:p>
     <w:sectPr>

</xml_diff>

<commit_message>
:package: task9 - endpoint Sales Validation
</commit_message>
<xml_diff>
--- a/evidencias.docx
+++ b/evidencias.docx
@@ -2166,17 +2166,225 @@
         <w:rPr/>
         <w:t>Atividade 8:</w:t>
       </w:r>
-      <w:r>
-        <w:br w:type="page"/>
-      </w:r>
-    </w:p>
-    <w:p>
-      <w:pPr>
-        <w:pStyle w:val="Normal"/>
-        <w:rPr/>
-      </w:pPr>
-      <w:r>
-        <w:rPr/>
+    </w:p>
+    <w:p>
+      <w:pPr>
+        <w:pStyle w:val="Normal"/>
+        <w:rPr/>
+      </w:pPr>
+      <w:r>
+        <w:rPr/>
+        <w:t>Atividade 9:</w:t>
+      </w:r>
+    </w:p>
+    <w:p>
+      <w:pPr>
+        <w:pStyle w:val="Normal"/>
+        <w:rPr/>
+      </w:pPr>
+      <w:r>
+        <w:rPr/>
+        <w:t>_9.1 Retorno da consulta referente aos clientes id: 1 e 2</w:t>
+      </w:r>
+    </w:p>
+    <w:p>
+      <w:pPr>
+        <w:pStyle w:val="Normal"/>
+        <w:rPr/>
+      </w:pPr>
+      <w:r>
+        <w:rPr/>
+        <w:drawing>
+          <wp:anchor behindDoc="0" distT="0" distB="0" distL="0" distR="0" simplePos="0" locked="0" layoutInCell="1" allowOverlap="1" relativeHeight="18">
+            <wp:simplePos x="0" y="0"/>
+            <wp:positionH relativeFrom="column">
+              <wp:align>center</wp:align>
+            </wp:positionH>
+            <wp:positionV relativeFrom="paragraph">
+              <wp:posOffset>635</wp:posOffset>
+            </wp:positionV>
+            <wp:extent cx="3972560" cy="4234815"/>
+            <wp:effectExtent l="0" t="0" r="0" b="0"/>
+            <wp:wrapTopAndBottom/>
+            <wp:docPr id="17" name="Figura17" descr=""/>
+            <wp:cNvGraphicFramePr>
+              <a:graphicFrameLocks xmlns:a="http://schemas.openxmlformats.org/drawingml/2006/main" noChangeAspect="1"/>
+            </wp:cNvGraphicFramePr>
+            <a:graphic xmlns:a="http://schemas.openxmlformats.org/drawingml/2006/main">
+              <a:graphicData uri="http://schemas.openxmlformats.org/drawingml/2006/picture">
+                <pic:pic xmlns:pic="http://schemas.openxmlformats.org/drawingml/2006/picture">
+                  <pic:nvPicPr>
+                    <pic:cNvPr id="17" name="Figura17" descr=""/>
+                    <pic:cNvPicPr>
+                      <a:picLocks noChangeAspect="1" noChangeArrowheads="1"/>
+                    </pic:cNvPicPr>
+                  </pic:nvPicPr>
+                  <pic:blipFill>
+                    <a:blip r:embed="rId18"/>
+                    <a:stretch>
+                      <a:fillRect/>
+                    </a:stretch>
+                  </pic:blipFill>
+                  <pic:spPr bwMode="auto">
+                    <a:xfrm>
+                      <a:off x="0" y="0"/>
+                      <a:ext cx="3972560" cy="4234815"/>
+                    </a:xfrm>
+                    <a:prstGeom prst="rect">
+                      <a:avLst/>
+                    </a:prstGeom>
+                  </pic:spPr>
+                </pic:pic>
+              </a:graphicData>
+            </a:graphic>
+          </wp:anchor>
+        </w:drawing>
+      </w:r>
+    </w:p>
+    <w:p>
+      <w:pPr>
+        <w:pStyle w:val="Normal"/>
+        <w:rPr/>
+      </w:pPr>
+      <w:r>
+        <w:rPr/>
+        <w:drawing>
+          <wp:anchor behindDoc="0" distT="0" distB="0" distL="0" distR="0" simplePos="0" locked="0" layoutInCell="1" allowOverlap="1" relativeHeight="19">
+            <wp:simplePos x="0" y="0"/>
+            <wp:positionH relativeFrom="column">
+              <wp:align>center</wp:align>
+            </wp:positionH>
+            <wp:positionV relativeFrom="paragraph">
+              <wp:posOffset>635</wp:posOffset>
+            </wp:positionV>
+            <wp:extent cx="5102860" cy="3677285"/>
+            <wp:effectExtent l="0" t="0" r="0" b="0"/>
+            <wp:wrapSquare wrapText="largest"/>
+            <wp:docPr id="18" name="Figura18" descr=""/>
+            <wp:cNvGraphicFramePr>
+              <a:graphicFrameLocks xmlns:a="http://schemas.openxmlformats.org/drawingml/2006/main" noChangeAspect="1"/>
+            </wp:cNvGraphicFramePr>
+            <a:graphic xmlns:a="http://schemas.openxmlformats.org/drawingml/2006/main">
+              <a:graphicData uri="http://schemas.openxmlformats.org/drawingml/2006/picture">
+                <pic:pic xmlns:pic="http://schemas.openxmlformats.org/drawingml/2006/picture">
+                  <pic:nvPicPr>
+                    <pic:cNvPr id="18" name="Figura18" descr=""/>
+                    <pic:cNvPicPr>
+                      <a:picLocks noChangeAspect="1" noChangeArrowheads="1"/>
+                    </pic:cNvPicPr>
+                  </pic:nvPicPr>
+                  <pic:blipFill>
+                    <a:blip r:embed="rId19"/>
+                    <a:stretch>
+                      <a:fillRect/>
+                    </a:stretch>
+                  </pic:blipFill>
+                  <pic:spPr bwMode="auto">
+                    <a:xfrm>
+                      <a:off x="0" y="0"/>
+                      <a:ext cx="5102860" cy="3677285"/>
+                    </a:xfrm>
+                    <a:prstGeom prst="rect">
+                      <a:avLst/>
+                    </a:prstGeom>
+                  </pic:spPr>
+                </pic:pic>
+              </a:graphicData>
+            </a:graphic>
+          </wp:anchor>
+        </w:drawing>
+      </w:r>
+    </w:p>
+    <w:p>
+      <w:pPr>
+        <w:pStyle w:val="Normal"/>
+        <w:rPr/>
+      </w:pPr>
+      <w:r>
+        <w:rPr/>
+        <w:t>_9.2 Retorno do exception de cliente não encontrado</w:t>
+      </w:r>
+    </w:p>
+    <w:p>
+      <w:pPr>
+        <w:pStyle w:val="Normal"/>
+        <w:rPr/>
+      </w:pPr>
+      <w:r>
+        <w:rPr/>
+        <w:drawing>
+          <wp:anchor behindDoc="0" distT="0" distB="0" distL="0" distR="0" simplePos="0" locked="0" layoutInCell="1" allowOverlap="1" relativeHeight="20">
+            <wp:simplePos x="0" y="0"/>
+            <wp:positionH relativeFrom="column">
+              <wp:align>center</wp:align>
+            </wp:positionH>
+            <wp:positionV relativeFrom="paragraph">
+              <wp:posOffset>635</wp:posOffset>
+            </wp:positionV>
+            <wp:extent cx="5400040" cy="4136390"/>
+            <wp:effectExtent l="0" t="0" r="0" b="0"/>
+            <wp:wrapSquare wrapText="largest"/>
+            <wp:docPr id="19" name="Figura19" descr=""/>
+            <wp:cNvGraphicFramePr>
+              <a:graphicFrameLocks xmlns:a="http://schemas.openxmlformats.org/drawingml/2006/main" noChangeAspect="1"/>
+            </wp:cNvGraphicFramePr>
+            <a:graphic xmlns:a="http://schemas.openxmlformats.org/drawingml/2006/main">
+              <a:graphicData uri="http://schemas.openxmlformats.org/drawingml/2006/picture">
+                <pic:pic xmlns:pic="http://schemas.openxmlformats.org/drawingml/2006/picture">
+                  <pic:nvPicPr>
+                    <pic:cNvPr id="19" name="Figura19" descr=""/>
+                    <pic:cNvPicPr>
+                      <a:picLocks noChangeAspect="1" noChangeArrowheads="1"/>
+                    </pic:cNvPicPr>
+                  </pic:nvPicPr>
+                  <pic:blipFill>
+                    <a:blip r:embed="rId20"/>
+                    <a:stretch>
+                      <a:fillRect/>
+                    </a:stretch>
+                  </pic:blipFill>
+                  <pic:spPr bwMode="auto">
+                    <a:xfrm>
+                      <a:off x="0" y="0"/>
+                      <a:ext cx="5400040" cy="4136390"/>
+                    </a:xfrm>
+                    <a:prstGeom prst="rect">
+                      <a:avLst/>
+                    </a:prstGeom>
+                  </pic:spPr>
+                </pic:pic>
+              </a:graphicData>
+            </a:graphic>
+          </wp:anchor>
+        </w:drawing>
+      </w:r>
+    </w:p>
+    <w:p>
+      <w:pPr>
+        <w:pStyle w:val="Normal"/>
+        <w:rPr/>
+      </w:pPr>
+      <w:r>
+        <w:rPr/>
+      </w:r>
+    </w:p>
+    <w:p>
+      <w:pPr>
+        <w:pStyle w:val="Normal"/>
+        <w:rPr/>
+      </w:pPr>
+      <w:r>
+        <w:rPr/>
+      </w:r>
+    </w:p>
+    <w:p>
+      <w:pPr>
+        <w:pStyle w:val="Normal"/>
+        <w:rPr/>
+      </w:pPr>
+      <w:r>
+        <w:rPr/>
+        <w:t>Atividade 10:</w:t>
       </w:r>
     </w:p>
     <w:sectPr>

</xml_diff>

<commit_message>
:package: task8 - view/datapage-ui
</commit_message>
<xml_diff>
--- a/evidencias.docx
+++ b/evidencias.docx
@@ -27,8 +27,18 @@
         <w:rPr/>
       </w:pPr>
       <w:r>
-        <w:rPr/>
-        <w:t xml:space="preserve">Atividade 1: </w:t>
+        <w:rPr>
+          <w:rFonts w:asciiTheme="minorHAnsi" w:cstheme="minorBidi" w:eastAsiaTheme="minorHAnsi" w:hAnsiTheme="minorHAnsi"/>
+          <w:b/>
+          <w:bCs/>
+          <w:color w:val="FFFFFF"/>
+          <w:highlight w:val="red"/>
+        </w:rPr>
+        <w:t>Atividade 1:</w:t>
+      </w:r>
+      <w:r>
+        <w:rPr/>
+        <w:t xml:space="preserve"> </w:t>
       </w:r>
     </w:p>
     <w:p>
@@ -175,8 +185,18 @@
         <w:rPr/>
       </w:pPr>
       <w:r>
-        <w:rPr/>
-        <w:t xml:space="preserve">Atividade 2: </w:t>
+        <w:rPr>
+          <w:rFonts w:asciiTheme="minorHAnsi" w:cstheme="minorBidi" w:eastAsiaTheme="minorHAnsi" w:hAnsiTheme="minorHAnsi"/>
+          <w:b/>
+          <w:bCs/>
+          <w:color w:val="FFFFFF"/>
+          <w:highlight w:val="red"/>
+        </w:rPr>
+        <w:t>Atividade 2:</w:t>
+      </w:r>
+      <w:r>
+        <w:rPr/>
+        <w:t xml:space="preserve"> </w:t>
       </w:r>
     </w:p>
     <w:p>
@@ -1012,10 +1032,23 @@
     <w:p>
       <w:pPr>
         <w:pStyle w:val="Normal"/>
-        <w:rPr/>
-      </w:pPr>
-      <w:r>
-        <w:rPr/>
+        <w:rPr>
+          <w:rFonts w:asciiTheme="minorHAnsi" w:cstheme="minorBidi" w:eastAsiaTheme="minorHAnsi" w:hAnsiTheme="minorHAnsi"/>
+          <w:b/>
+          <w:b/>
+          <w:bCs/>
+          <w:color w:val="FFFFFF"/>
+          <w:highlight w:val="red"/>
+        </w:rPr>
+      </w:pPr>
+      <w:r>
+        <w:rPr>
+          <w:rFonts w:asciiTheme="minorHAnsi" w:cstheme="minorBidi" w:eastAsiaTheme="minorHAnsi" w:hAnsiTheme="minorHAnsi"/>
+          <w:b/>
+          <w:bCs/>
+          <w:color w:val="FFFFFF"/>
+          <w:highlight w:val="red"/>
+        </w:rPr>
         <w:t>Atividade 3:</w:t>
       </w:r>
     </w:p>
@@ -1180,10 +1213,23 @@
     <w:p>
       <w:pPr>
         <w:pStyle w:val="Normal"/>
-        <w:rPr/>
-      </w:pPr>
-      <w:r>
-        <w:rPr/>
+        <w:rPr>
+          <w:rFonts w:asciiTheme="minorHAnsi" w:cstheme="minorBidi" w:eastAsiaTheme="minorHAnsi" w:hAnsiTheme="minorHAnsi"/>
+          <w:b/>
+          <w:b/>
+          <w:bCs/>
+          <w:color w:val="FFFFFF"/>
+          <w:highlight w:val="red"/>
+        </w:rPr>
+      </w:pPr>
+      <w:r>
+        <w:rPr>
+          <w:rFonts w:asciiTheme="minorHAnsi" w:cstheme="minorBidi" w:eastAsiaTheme="minorHAnsi" w:hAnsiTheme="minorHAnsi"/>
+          <w:b/>
+          <w:bCs/>
+          <w:color w:val="FFFFFF"/>
+          <w:highlight w:val="red"/>
+        </w:rPr>
         <w:t>Atividade 4:</w:t>
       </w:r>
     </w:p>
@@ -1383,23 +1429,24 @@
       <w:pPr>
         <w:pStyle w:val="Normal"/>
         <w:rPr>
-          <w:rFonts w:ascii="Droid Sans Mono;monospace;monospace;Droid Sans Fallback" w:hAnsi="Droid Sans Mono;monospace;monospace;Droid Sans Fallback" w:cs="" w:cstheme="minorBidi"/>
-          <w:b w:val="false"/>
-          <w:b w:val="false"/>
-          <w:color w:val="000000"/>
+          <w:color w:val="FFFFFF"/>
+          <w:highlight w:val="red"/>
+        </w:rPr>
+      </w:pPr>
+      <w:r>
+        <w:rPr>
+          <w:color w:val="FFFFFF"/>
+          <w:highlight w:val="red"/>
+        </w:rPr>
+        <w:t>Atividade 5</w:t>
+      </w:r>
+      <w:r>
+        <w:rPr>
+          <w:rFonts w:cs="" w:ascii="Droid Sans Mono;monospace;monospace;Droid Sans Fallback" w:hAnsi="Droid Sans Mono;monospace;monospace;Droid Sans Fallback" w:cstheme="minorBidi"/>
+          <w:b w:val="false"/>
+          <w:color w:val="FFFFFF"/>
           <w:sz w:val="21"/>
-        </w:rPr>
-      </w:pPr>
-      <w:r>
-        <w:rPr/>
-        <w:t>Atividade 5</w:t>
-      </w:r>
-      <w:r>
-        <w:rPr>
-          <w:rFonts w:cs="" w:ascii="Droid Sans Mono;monospace;monospace;Droid Sans Fallback" w:hAnsi="Droid Sans Mono;monospace;monospace;Droid Sans Fallback" w:cstheme="minorBidi"/>
-          <w:b w:val="false"/>
-          <w:color w:val="000000"/>
-          <w:sz w:val="21"/>
+          <w:highlight w:val="red"/>
         </w:rPr>
         <w:t>:</w:t>
       </w:r>
@@ -1723,23 +1770,30 @@
       <w:pPr>
         <w:pStyle w:val="Normal"/>
         <w:rPr>
-          <w:rFonts w:ascii="Droid Sans Mono;monospace;monospace;Droid Sans Fallback" w:hAnsi="Droid Sans Mono;monospace;monospace;Droid Sans Fallback" w:cs="" w:cstheme="minorBidi"/>
-          <w:b w:val="false"/>
-          <w:b w:val="false"/>
-          <w:color w:val="000000"/>
+          <w:b/>
+          <w:b/>
+          <w:bCs/>
+          <w:color w:val="FFFFFF"/>
+          <w:highlight w:val="red"/>
+        </w:rPr>
+      </w:pPr>
+      <w:r>
+        <w:rPr>
+          <w:b/>
+          <w:bCs/>
+          <w:color w:val="FFFFFF"/>
+          <w:highlight w:val="red"/>
+        </w:rPr>
+        <w:t>Atividade 6</w:t>
+      </w:r>
+      <w:r>
+        <w:rPr>
+          <w:rFonts w:cs="" w:ascii="Droid Sans Mono;monospace;monospace;Droid Sans Fallback" w:hAnsi="Droid Sans Mono;monospace;monospace;Droid Sans Fallback" w:cstheme="minorBidi"/>
+          <w:b/>
+          <w:bCs/>
+          <w:color w:val="FFFFFF"/>
           <w:sz w:val="21"/>
-        </w:rPr>
-      </w:pPr>
-      <w:r>
-        <w:rPr/>
-        <w:t>Atividade 6</w:t>
-      </w:r>
-      <w:r>
-        <w:rPr>
-          <w:rFonts w:cs="" w:ascii="Droid Sans Mono;monospace;monospace;Droid Sans Fallback" w:hAnsi="Droid Sans Mono;monospace;monospace;Droid Sans Fallback" w:cstheme="minorBidi"/>
-          <w:b w:val="false"/>
-          <w:color w:val="000000"/>
-          <w:sz w:val="21"/>
+          <w:highlight w:val="red"/>
         </w:rPr>
         <w:t>:</w:t>
       </w:r>
@@ -1943,10 +1997,23 @@
     <w:p>
       <w:pPr>
         <w:pStyle w:val="Normal"/>
-        <w:rPr/>
-      </w:pPr>
-      <w:r>
-        <w:rPr/>
+        <w:rPr>
+          <w:rFonts w:asciiTheme="minorHAnsi" w:cstheme="minorBidi" w:eastAsiaTheme="minorHAnsi" w:hAnsiTheme="minorHAnsi"/>
+          <w:b/>
+          <w:b/>
+          <w:bCs/>
+          <w:color w:val="FFFFFF"/>
+          <w:highlight w:val="red"/>
+        </w:rPr>
+      </w:pPr>
+      <w:r>
+        <w:rPr>
+          <w:rFonts w:asciiTheme="minorHAnsi" w:cstheme="minorBidi" w:eastAsiaTheme="minorHAnsi" w:hAnsiTheme="minorHAnsi"/>
+          <w:b/>
+          <w:bCs/>
+          <w:color w:val="FFFFFF"/>
+          <w:highlight w:val="red"/>
+        </w:rPr>
         <w:t>Atividade 7 :</w:t>
       </w:r>
     </w:p>
@@ -2160,10 +2227,23 @@
     <w:p>
       <w:pPr>
         <w:pStyle w:val="Normal"/>
-        <w:rPr/>
-      </w:pPr>
-      <w:r>
-        <w:rPr/>
+        <w:rPr>
+          <w:rFonts w:asciiTheme="minorHAnsi" w:cstheme="minorBidi" w:eastAsiaTheme="minorHAnsi" w:hAnsiTheme="minorHAnsi"/>
+          <w:b/>
+          <w:b/>
+          <w:bCs/>
+          <w:color w:val="FFFFFF"/>
+          <w:highlight w:val="red"/>
+        </w:rPr>
+      </w:pPr>
+      <w:r>
+        <w:rPr>
+          <w:rFonts w:asciiTheme="minorHAnsi" w:cstheme="minorBidi" w:eastAsiaTheme="minorHAnsi" w:hAnsiTheme="minorHAnsi"/>
+          <w:b/>
+          <w:bCs/>
+          <w:color w:val="FFFFFF"/>
+          <w:highlight w:val="red"/>
+        </w:rPr>
         <w:t>Atividade 8:</w:t>
       </w:r>
     </w:p>
@@ -2174,6 +2254,488 @@
       </w:pPr>
       <w:r>
         <w:rPr/>
+        <w:t>_</w:t>
+      </w:r>
+      <w:r>
+        <w:rPr/>
+        <w:t>8.1 - Formulario completo preenchido com mascascaras e retorno do id salvo</w:t>
+      </w:r>
+    </w:p>
+    <w:p>
+      <w:pPr>
+        <w:pStyle w:val="Normal"/>
+        <w:rPr/>
+      </w:pPr>
+      <w:r>
+        <w:rPr/>
+        <w:drawing>
+          <wp:anchor behindDoc="0" distT="0" distB="0" distL="0" distR="0" simplePos="0" locked="0" layoutInCell="1" allowOverlap="1" relativeHeight="21">
+            <wp:simplePos x="0" y="0"/>
+            <wp:positionH relativeFrom="column">
+              <wp:align>center</wp:align>
+            </wp:positionH>
+            <wp:positionV relativeFrom="paragraph">
+              <wp:posOffset>3414395</wp:posOffset>
+            </wp:positionV>
+            <wp:extent cx="4199255" cy="3430270"/>
+            <wp:effectExtent l="0" t="0" r="0" b="0"/>
+            <wp:wrapTopAndBottom/>
+            <wp:docPr id="17" name="Figura23" descr=""/>
+            <wp:cNvGraphicFramePr>
+              <a:graphicFrameLocks xmlns:a="http://schemas.openxmlformats.org/drawingml/2006/main" noChangeAspect="1"/>
+            </wp:cNvGraphicFramePr>
+            <a:graphic xmlns:a="http://schemas.openxmlformats.org/drawingml/2006/main">
+              <a:graphicData uri="http://schemas.openxmlformats.org/drawingml/2006/picture">
+                <pic:pic xmlns:pic="http://schemas.openxmlformats.org/drawingml/2006/picture">
+                  <pic:nvPicPr>
+                    <pic:cNvPr id="17" name="Figura23" descr=""/>
+                    <pic:cNvPicPr>
+                      <a:picLocks noChangeAspect="1" noChangeArrowheads="1"/>
+                    </pic:cNvPicPr>
+                  </pic:nvPicPr>
+                  <pic:blipFill>
+                    <a:blip r:embed="rId18"/>
+                    <a:stretch>
+                      <a:fillRect/>
+                    </a:stretch>
+                  </pic:blipFill>
+                  <pic:spPr bwMode="auto">
+                    <a:xfrm>
+                      <a:off x="0" y="0"/>
+                      <a:ext cx="4199255" cy="3430270"/>
+                    </a:xfrm>
+                    <a:prstGeom prst="rect">
+                      <a:avLst/>
+                    </a:prstGeom>
+                  </pic:spPr>
+                </pic:pic>
+              </a:graphicData>
+            </a:graphic>
+          </wp:anchor>
+        </w:drawing>
+        <w:drawing>
+          <wp:anchor behindDoc="0" distT="0" distB="0" distL="0" distR="0" simplePos="0" locked="0" layoutInCell="1" allowOverlap="1" relativeHeight="22">
+            <wp:simplePos x="0" y="0"/>
+            <wp:positionH relativeFrom="column">
+              <wp:align>center</wp:align>
+            </wp:positionH>
+            <wp:positionV relativeFrom="paragraph">
+              <wp:posOffset>635</wp:posOffset>
+            </wp:positionV>
+            <wp:extent cx="4169410" cy="3286760"/>
+            <wp:effectExtent l="0" t="0" r="0" b="0"/>
+            <wp:wrapTopAndBottom/>
+            <wp:docPr id="18" name="Figura20" descr=""/>
+            <wp:cNvGraphicFramePr>
+              <a:graphicFrameLocks xmlns:a="http://schemas.openxmlformats.org/drawingml/2006/main" noChangeAspect="1"/>
+            </wp:cNvGraphicFramePr>
+            <a:graphic xmlns:a="http://schemas.openxmlformats.org/drawingml/2006/main">
+              <a:graphicData uri="http://schemas.openxmlformats.org/drawingml/2006/picture">
+                <pic:pic xmlns:pic="http://schemas.openxmlformats.org/drawingml/2006/picture">
+                  <pic:nvPicPr>
+                    <pic:cNvPr id="18" name="Figura20" descr=""/>
+                    <pic:cNvPicPr>
+                      <a:picLocks noChangeAspect="1" noChangeArrowheads="1"/>
+                    </pic:cNvPicPr>
+                  </pic:nvPicPr>
+                  <pic:blipFill>
+                    <a:blip r:embed="rId19"/>
+                    <a:stretch>
+                      <a:fillRect/>
+                    </a:stretch>
+                  </pic:blipFill>
+                  <pic:spPr bwMode="auto">
+                    <a:xfrm>
+                      <a:off x="0" y="0"/>
+                      <a:ext cx="4169410" cy="3286760"/>
+                    </a:xfrm>
+                    <a:prstGeom prst="rect">
+                      <a:avLst/>
+                    </a:prstGeom>
+                  </pic:spPr>
+                </pic:pic>
+              </a:graphicData>
+            </a:graphic>
+          </wp:anchor>
+        </w:drawing>
+      </w:r>
+    </w:p>
+    <w:p>
+      <w:pPr>
+        <w:pStyle w:val="Normal"/>
+        <w:rPr/>
+      </w:pPr>
+      <w:r>
+        <w:rPr/>
+      </w:r>
+    </w:p>
+    <w:p>
+      <w:pPr>
+        <w:pStyle w:val="Normal"/>
+        <w:rPr/>
+      </w:pPr>
+      <w:r>
+        <w:rPr/>
+        <w:drawing>
+          <wp:anchor behindDoc="0" distT="0" distB="0" distL="0" distR="0" simplePos="0" locked="0" layoutInCell="1" allowOverlap="1" relativeHeight="25">
+            <wp:simplePos x="0" y="0"/>
+            <wp:positionH relativeFrom="column">
+              <wp:align>center</wp:align>
+            </wp:positionH>
+            <wp:positionV relativeFrom="paragraph">
+              <wp:posOffset>635</wp:posOffset>
+            </wp:positionV>
+            <wp:extent cx="4463415" cy="3541395"/>
+            <wp:effectExtent l="0" t="0" r="0" b="0"/>
+            <wp:wrapTopAndBottom/>
+            <wp:docPr id="19" name="Figura24" descr=""/>
+            <wp:cNvGraphicFramePr>
+              <a:graphicFrameLocks xmlns:a="http://schemas.openxmlformats.org/drawingml/2006/main" noChangeAspect="1"/>
+            </wp:cNvGraphicFramePr>
+            <a:graphic xmlns:a="http://schemas.openxmlformats.org/drawingml/2006/main">
+              <a:graphicData uri="http://schemas.openxmlformats.org/drawingml/2006/picture">
+                <pic:pic xmlns:pic="http://schemas.openxmlformats.org/drawingml/2006/picture">
+                  <pic:nvPicPr>
+                    <pic:cNvPr id="19" name="Figura24" descr=""/>
+                    <pic:cNvPicPr>
+                      <a:picLocks noChangeAspect="1" noChangeArrowheads="1"/>
+                    </pic:cNvPicPr>
+                  </pic:nvPicPr>
+                  <pic:blipFill>
+                    <a:blip r:embed="rId20"/>
+                    <a:stretch>
+                      <a:fillRect/>
+                    </a:stretch>
+                  </pic:blipFill>
+                  <pic:spPr bwMode="auto">
+                    <a:xfrm>
+                      <a:off x="0" y="0"/>
+                      <a:ext cx="4463415" cy="3541395"/>
+                    </a:xfrm>
+                    <a:prstGeom prst="rect">
+                      <a:avLst/>
+                    </a:prstGeom>
+                  </pic:spPr>
+                </pic:pic>
+              </a:graphicData>
+            </a:graphic>
+          </wp:anchor>
+        </w:drawing>
+      </w:r>
+    </w:p>
+    <w:p>
+      <w:pPr>
+        <w:pStyle w:val="Normal"/>
+        <w:rPr/>
+      </w:pPr>
+      <w:r>
+        <w:rPr/>
+      </w:r>
+    </w:p>
+    <w:p>
+      <w:pPr>
+        <w:pStyle w:val="Normal"/>
+        <w:rPr/>
+      </w:pPr>
+      <w:r>
+        <w:rPr/>
+        <w:t>_</w:t>
+      </w:r>
+      <w:r>
+        <w:rPr/>
+        <w:t>8.</w:t>
+      </w:r>
+      <w:r>
+        <w:rPr>
+          <w:rFonts w:eastAsia="Calibri" w:cs="" w:cstheme="minorBidi" w:eastAsiaTheme="minorHAnsi"/>
+          <w:color w:val="auto"/>
+          <w:kern w:val="0"/>
+          <w:sz w:val="24"/>
+          <w:szCs w:val="24"/>
+          <w:lang w:val="pt-BR" w:eastAsia="en-US" w:bidi="ar-SA"/>
+        </w:rPr>
+        <w:t>2 Retorno do exception do CPF incompleto</w:t>
+      </w:r>
+    </w:p>
+    <w:p>
+      <w:pPr>
+        <w:pStyle w:val="Normal"/>
+        <w:rPr>
+          <w:rFonts w:ascii="Calibri" w:hAnsi="Calibri" w:eastAsia="Calibri" w:cs="" w:asciiTheme="minorHAnsi" w:cstheme="minorBidi" w:eastAsiaTheme="minorHAnsi" w:hAnsiTheme="minorHAnsi"/>
+          <w:color w:val="auto"/>
+          <w:kern w:val="0"/>
+          <w:sz w:val="24"/>
+          <w:szCs w:val="24"/>
+          <w:lang w:val="pt-BR" w:eastAsia="en-US" w:bidi="ar-SA"/>
+        </w:rPr>
+      </w:pPr>
+      <w:r>
+        <w:rPr/>
+        <w:drawing>
+          <wp:anchor behindDoc="0" distT="0" distB="0" distL="0" distR="0" simplePos="0" locked="0" layoutInCell="1" allowOverlap="1" relativeHeight="24">
+            <wp:simplePos x="0" y="0"/>
+            <wp:positionH relativeFrom="column">
+              <wp:posOffset>0</wp:posOffset>
+            </wp:positionH>
+            <wp:positionV relativeFrom="paragraph">
+              <wp:posOffset>88900</wp:posOffset>
+            </wp:positionV>
+            <wp:extent cx="5400040" cy="4188460"/>
+            <wp:effectExtent l="0" t="0" r="0" b="0"/>
+            <wp:wrapSquare wrapText="largest"/>
+            <wp:docPr id="20" name="Figura22" descr=""/>
+            <wp:cNvGraphicFramePr>
+              <a:graphicFrameLocks xmlns:a="http://schemas.openxmlformats.org/drawingml/2006/main" noChangeAspect="1"/>
+            </wp:cNvGraphicFramePr>
+            <a:graphic xmlns:a="http://schemas.openxmlformats.org/drawingml/2006/main">
+              <a:graphicData uri="http://schemas.openxmlformats.org/drawingml/2006/picture">
+                <pic:pic xmlns:pic="http://schemas.openxmlformats.org/drawingml/2006/picture">
+                  <pic:nvPicPr>
+                    <pic:cNvPr id="20" name="Figura22" descr=""/>
+                    <pic:cNvPicPr>
+                      <a:picLocks noChangeAspect="1" noChangeArrowheads="1"/>
+                    </pic:cNvPicPr>
+                  </pic:nvPicPr>
+                  <pic:blipFill>
+                    <a:blip r:embed="rId21"/>
+                    <a:stretch>
+                      <a:fillRect/>
+                    </a:stretch>
+                  </pic:blipFill>
+                  <pic:spPr bwMode="auto">
+                    <a:xfrm>
+                      <a:off x="0" y="0"/>
+                      <a:ext cx="5400040" cy="4188460"/>
+                    </a:xfrm>
+                    <a:prstGeom prst="rect">
+                      <a:avLst/>
+                    </a:prstGeom>
+                  </pic:spPr>
+                </pic:pic>
+              </a:graphicData>
+            </a:graphic>
+          </wp:anchor>
+        </w:drawing>
+      </w:r>
+    </w:p>
+    <w:p>
+      <w:pPr>
+        <w:pStyle w:val="Normal"/>
+        <w:rPr/>
+      </w:pPr>
+      <w:r>
+        <w:rPr/>
+      </w:r>
+    </w:p>
+    <w:p>
+      <w:pPr>
+        <w:pStyle w:val="Normal"/>
+        <w:rPr/>
+      </w:pPr>
+      <w:r>
+        <w:rPr/>
+      </w:r>
+    </w:p>
+    <w:p>
+      <w:pPr>
+        <w:pStyle w:val="Normal"/>
+        <w:rPr/>
+      </w:pPr>
+      <w:r>
+        <w:rPr/>
+      </w:r>
+    </w:p>
+    <w:p>
+      <w:pPr>
+        <w:pStyle w:val="Normal"/>
+        <w:rPr/>
+      </w:pPr>
+      <w:r>
+        <w:rPr/>
+      </w:r>
+    </w:p>
+    <w:p>
+      <w:pPr>
+        <w:pStyle w:val="Normal"/>
+        <w:rPr/>
+      </w:pPr>
+      <w:r>
+        <w:rPr/>
+      </w:r>
+    </w:p>
+    <w:p>
+      <w:pPr>
+        <w:pStyle w:val="Normal"/>
+        <w:rPr/>
+      </w:pPr>
+      <w:r>
+        <w:rPr/>
+        <w:drawing>
+          <wp:anchor behindDoc="0" distT="0" distB="0" distL="0" distR="0" simplePos="0" locked="0" layoutInCell="1" allowOverlap="1" relativeHeight="26">
+            <wp:simplePos x="0" y="0"/>
+            <wp:positionH relativeFrom="column">
+              <wp:align>center</wp:align>
+            </wp:positionH>
+            <wp:positionV relativeFrom="paragraph">
+              <wp:posOffset>635</wp:posOffset>
+            </wp:positionV>
+            <wp:extent cx="5400040" cy="4173855"/>
+            <wp:effectExtent l="0" t="0" r="0" b="0"/>
+            <wp:wrapSquare wrapText="largest"/>
+            <wp:docPr id="21" name="Figura25" descr=""/>
+            <wp:cNvGraphicFramePr>
+              <a:graphicFrameLocks xmlns:a="http://schemas.openxmlformats.org/drawingml/2006/main" noChangeAspect="1"/>
+            </wp:cNvGraphicFramePr>
+            <a:graphic xmlns:a="http://schemas.openxmlformats.org/drawingml/2006/main">
+              <a:graphicData uri="http://schemas.openxmlformats.org/drawingml/2006/picture">
+                <pic:pic xmlns:pic="http://schemas.openxmlformats.org/drawingml/2006/picture">
+                  <pic:nvPicPr>
+                    <pic:cNvPr id="21" name="Figura25" descr=""/>
+                    <pic:cNvPicPr>
+                      <a:picLocks noChangeAspect="1" noChangeArrowheads="1"/>
+                    </pic:cNvPicPr>
+                  </pic:nvPicPr>
+                  <pic:blipFill>
+                    <a:blip r:embed="rId22"/>
+                    <a:stretch>
+                      <a:fillRect/>
+                    </a:stretch>
+                  </pic:blipFill>
+                  <pic:spPr bwMode="auto">
+                    <a:xfrm>
+                      <a:off x="0" y="0"/>
+                      <a:ext cx="5400040" cy="4173855"/>
+                    </a:xfrm>
+                    <a:prstGeom prst="rect">
+                      <a:avLst/>
+                    </a:prstGeom>
+                  </pic:spPr>
+                </pic:pic>
+              </a:graphicData>
+            </a:graphic>
+          </wp:anchor>
+        </w:drawing>
+      </w:r>
+    </w:p>
+    <w:p>
+      <w:pPr>
+        <w:pStyle w:val="Normal"/>
+        <w:rPr/>
+      </w:pPr>
+      <w:r>
+        <w:rPr/>
+        <w:drawing>
+          <wp:anchor behindDoc="0" distT="0" distB="0" distL="0" distR="0" simplePos="0" locked="0" layoutInCell="1" allowOverlap="1" relativeHeight="23">
+            <wp:simplePos x="0" y="0"/>
+            <wp:positionH relativeFrom="column">
+              <wp:posOffset>0</wp:posOffset>
+            </wp:positionH>
+            <wp:positionV relativeFrom="paragraph">
+              <wp:posOffset>94615</wp:posOffset>
+            </wp:positionV>
+            <wp:extent cx="5400040" cy="4213860"/>
+            <wp:effectExtent l="0" t="0" r="0" b="0"/>
+            <wp:wrapTopAndBottom/>
+            <wp:docPr id="22" name="Figura21" descr=""/>
+            <wp:cNvGraphicFramePr>
+              <a:graphicFrameLocks xmlns:a="http://schemas.openxmlformats.org/drawingml/2006/main" noChangeAspect="1"/>
+            </wp:cNvGraphicFramePr>
+            <a:graphic xmlns:a="http://schemas.openxmlformats.org/drawingml/2006/main">
+              <a:graphicData uri="http://schemas.openxmlformats.org/drawingml/2006/picture">
+                <pic:pic xmlns:pic="http://schemas.openxmlformats.org/drawingml/2006/picture">
+                  <pic:nvPicPr>
+                    <pic:cNvPr id="22" name="Figura21" descr=""/>
+                    <pic:cNvPicPr>
+                      <a:picLocks noChangeAspect="1" noChangeArrowheads="1"/>
+                    </pic:cNvPicPr>
+                  </pic:nvPicPr>
+                  <pic:blipFill>
+                    <a:blip r:embed="rId23"/>
+                    <a:stretch>
+                      <a:fillRect/>
+                    </a:stretch>
+                  </pic:blipFill>
+                  <pic:spPr bwMode="auto">
+                    <a:xfrm>
+                      <a:off x="0" y="0"/>
+                      <a:ext cx="5400040" cy="4213860"/>
+                    </a:xfrm>
+                    <a:prstGeom prst="rect">
+                      <a:avLst/>
+                    </a:prstGeom>
+                  </pic:spPr>
+                </pic:pic>
+              </a:graphicData>
+            </a:graphic>
+          </wp:anchor>
+        </w:drawing>
+      </w:r>
+    </w:p>
+    <w:p>
+      <w:pPr>
+        <w:pStyle w:val="Normal"/>
+        <w:rPr/>
+      </w:pPr>
+      <w:r>
+        <w:rPr/>
+      </w:r>
+    </w:p>
+    <w:p>
+      <w:pPr>
+        <w:pStyle w:val="Normal"/>
+        <w:rPr/>
+      </w:pPr>
+      <w:r>
+        <w:rPr/>
+      </w:r>
+    </w:p>
+    <w:p>
+      <w:pPr>
+        <w:pStyle w:val="Normal"/>
+        <w:rPr/>
+      </w:pPr>
+      <w:r>
+        <w:rPr/>
+      </w:r>
+    </w:p>
+    <w:p>
+      <w:pPr>
+        <w:pStyle w:val="Normal"/>
+        <w:rPr/>
+      </w:pPr>
+      <w:r>
+        <w:rPr/>
+      </w:r>
+    </w:p>
+    <w:p>
+      <w:pPr>
+        <w:pStyle w:val="Normal"/>
+        <w:rPr/>
+      </w:pPr>
+      <w:r>
+        <w:rPr/>
+      </w:r>
+    </w:p>
+    <w:p>
+      <w:pPr>
+        <w:pStyle w:val="Normal"/>
+        <w:rPr>
+          <w:rFonts w:asciiTheme="minorHAnsi" w:cstheme="minorBidi" w:eastAsiaTheme="minorHAnsi" w:hAnsiTheme="minorHAnsi"/>
+          <w:b/>
+          <w:b/>
+          <w:bCs/>
+          <w:color w:val="FFFFFF"/>
+          <w:highlight w:val="red"/>
+        </w:rPr>
+      </w:pPr>
+      <w:r>
+        <w:rPr>
+          <w:rFonts w:asciiTheme="minorHAnsi" w:cstheme="minorBidi" w:eastAsiaTheme="minorHAnsi" w:hAnsiTheme="minorHAnsi"/>
+          <w:b/>
+          <w:bCs/>
+          <w:color w:val="FFFFFF"/>
+          <w:highlight w:val="red"/>
+        </w:rPr>
         <w:t>Atividade 9:</w:t>
       </w:r>
     </w:p>
@@ -2206,7 +2768,7 @@
             <wp:extent cx="3972560" cy="4234815"/>
             <wp:effectExtent l="0" t="0" r="0" b="0"/>
             <wp:wrapTopAndBottom/>
-            <wp:docPr id="17" name="Figura17" descr=""/>
+            <wp:docPr id="23" name="Figura17" descr=""/>
             <wp:cNvGraphicFramePr>
               <a:graphicFrameLocks xmlns:a="http://schemas.openxmlformats.org/drawingml/2006/main" noChangeAspect="1"/>
             </wp:cNvGraphicFramePr>
@@ -2214,13 +2776,13 @@
               <a:graphicData uri="http://schemas.openxmlformats.org/drawingml/2006/picture">
                 <pic:pic xmlns:pic="http://schemas.openxmlformats.org/drawingml/2006/picture">
                   <pic:nvPicPr>
-                    <pic:cNvPr id="17" name="Figura17" descr=""/>
+                    <pic:cNvPr id="23" name="Figura17" descr=""/>
                     <pic:cNvPicPr>
                       <a:picLocks noChangeAspect="1" noChangeArrowheads="1"/>
                     </pic:cNvPicPr>
                   </pic:nvPicPr>
                   <pic:blipFill>
-                    <a:blip r:embed="rId18"/>
+                    <a:blip r:embed="rId24"/>
                     <a:stretch>
                       <a:fillRect/>
                     </a:stretch>
@@ -2260,7 +2822,7 @@
             <wp:extent cx="5102860" cy="3677285"/>
             <wp:effectExtent l="0" t="0" r="0" b="0"/>
             <wp:wrapSquare wrapText="largest"/>
-            <wp:docPr id="18" name="Figura18" descr=""/>
+            <wp:docPr id="24" name="Figura18" descr=""/>
             <wp:cNvGraphicFramePr>
               <a:graphicFrameLocks xmlns:a="http://schemas.openxmlformats.org/drawingml/2006/main" noChangeAspect="1"/>
             </wp:cNvGraphicFramePr>
@@ -2268,13 +2830,13 @@
               <a:graphicData uri="http://schemas.openxmlformats.org/drawingml/2006/picture">
                 <pic:pic xmlns:pic="http://schemas.openxmlformats.org/drawingml/2006/picture">
                   <pic:nvPicPr>
-                    <pic:cNvPr id="18" name="Figura18" descr=""/>
+                    <pic:cNvPr id="24" name="Figura18" descr=""/>
                     <pic:cNvPicPr>
                       <a:picLocks noChangeAspect="1" noChangeArrowheads="1"/>
                     </pic:cNvPicPr>
                   </pic:nvPicPr>
                   <pic:blipFill>
-                    <a:blip r:embed="rId19"/>
+                    <a:blip r:embed="rId25"/>
                     <a:stretch>
                       <a:fillRect/>
                     </a:stretch>
@@ -2302,6 +2864,18 @@
       </w:pPr>
       <w:r>
         <w:rPr/>
+      </w:r>
+      <w:r>
+        <w:br w:type="page"/>
+      </w:r>
+    </w:p>
+    <w:p>
+      <w:pPr>
+        <w:pStyle w:val="Normal"/>
+        <w:rPr/>
+      </w:pPr>
+      <w:r>
+        <w:rPr/>
         <w:t>_9.2 Retorno do exception de cliente não encontrado</w:t>
       </w:r>
     </w:p>
@@ -2324,7 +2898,7 @@
             <wp:extent cx="5400040" cy="4136390"/>
             <wp:effectExtent l="0" t="0" r="0" b="0"/>
             <wp:wrapSquare wrapText="largest"/>
-            <wp:docPr id="19" name="Figura19" descr=""/>
+            <wp:docPr id="25" name="Figura19" descr=""/>
             <wp:cNvGraphicFramePr>
               <a:graphicFrameLocks xmlns:a="http://schemas.openxmlformats.org/drawingml/2006/main" noChangeAspect="1"/>
             </wp:cNvGraphicFramePr>
@@ -2332,13 +2906,13 @@
               <a:graphicData uri="http://schemas.openxmlformats.org/drawingml/2006/picture">
                 <pic:pic xmlns:pic="http://schemas.openxmlformats.org/drawingml/2006/picture">
                   <pic:nvPicPr>
-                    <pic:cNvPr id="19" name="Figura19" descr=""/>
+                    <pic:cNvPr id="25" name="Figura19" descr=""/>
                     <pic:cNvPicPr>
                       <a:picLocks noChangeAspect="1" noChangeArrowheads="1"/>
                     </pic:cNvPicPr>
                   </pic:nvPicPr>
                   <pic:blipFill>
-                    <a:blip r:embed="rId20"/>
+                    <a:blip r:embed="rId26"/>
                     <a:stretch>
                       <a:fillRect/>
                     </a:stretch>
@@ -2380,17 +2954,30 @@
     <w:p>
       <w:pPr>
         <w:pStyle w:val="Normal"/>
-        <w:rPr/>
-      </w:pPr>
-      <w:r>
-        <w:rPr/>
+        <w:rPr>
+          <w:rFonts w:asciiTheme="minorHAnsi" w:cstheme="minorBidi" w:eastAsiaTheme="minorHAnsi" w:hAnsiTheme="minorHAnsi"/>
+          <w:b/>
+          <w:b/>
+          <w:bCs/>
+          <w:color w:val="FFFFFF"/>
+          <w:highlight w:val="red"/>
+        </w:rPr>
+      </w:pPr>
+      <w:r>
+        <w:rPr>
+          <w:rFonts w:asciiTheme="minorHAnsi" w:cstheme="minorBidi" w:eastAsiaTheme="minorHAnsi" w:hAnsiTheme="minorHAnsi"/>
+          <w:b/>
+          <w:bCs/>
+          <w:color w:val="FFFFFF"/>
+          <w:highlight w:val="red"/>
+        </w:rPr>
         <w:t>Atividade 10:</w:t>
       </w:r>
     </w:p>
     <w:sectPr>
       <w:type w:val="nextPage"/>
       <w:pgSz w:w="11906" w:h="16838"/>
-      <w:pgMar w:left="1701" w:right="1701" w:header="0" w:top="1417" w:footer="0" w:bottom="1417" w:gutter="0"/>
+      <w:pgMar w:left="1701" w:right="1701" w:header="0" w:top="805" w:footer="0" w:bottom="780" w:gutter="0"/>
       <w:pgNumType w:fmt="decimal"/>
       <w:formProt w:val="false"/>
       <w:textDirection w:val="lrTb"/>
@@ -2888,6 +3475,28 @@
     </w:pPr>
     <w:rPr/>
   </w:style>
+  <w:style w:type="paragraph" w:styleId="CabealhoeRodap">
+    <w:name w:val="Cabeçalho e Rodapé"/>
+    <w:basedOn w:val="Normal"/>
+    <w:qFormat/>
+    <w:pPr>
+      <w:suppressLineNumbers/>
+      <w:tabs>
+        <w:tab w:val="clear" w:pos="708"/>
+        <w:tab w:val="center" w:pos="4252" w:leader="none"/>
+        <w:tab w:val="right" w:pos="8504" w:leader="none"/>
+      </w:tabs>
+    </w:pPr>
+    <w:rPr/>
+  </w:style>
+  <w:style w:type="paragraph" w:styleId="Cabealho">
+    <w:name w:val="Header"/>
+    <w:basedOn w:val="CabealhoeRodap"/>
+    <w:pPr>
+      <w:suppressLineNumbers/>
+    </w:pPr>
+    <w:rPr/>
+  </w:style>
   <w:style w:type="numbering" w:styleId="NoList" w:default="1">
     <w:name w:val="No List"/>
     <w:uiPriority w:val="99"/>

</xml_diff>